<commit_message>
inicio de parcial sobre números reales
</commit_message>
<xml_diff>
--- a/LM Fundamentos de matemáticas.docx
+++ b/LM Fundamentos de matemáticas.docx
@@ -6,7 +6,6 @@
       <w:pPr>
         <w:pStyle w:val="Normal"/>
         <w:widowControl w:val="false"/>
-        <w:pBdr/>
         <w:spacing w:lineRule="auto" w:line="276"/>
         <w:rPr>
           <w:color w:val="000000"/>
@@ -165,7 +164,6 @@
             <w:pPr>
               <w:pStyle w:val="Normal"/>
               <w:widowControl w:val="false"/>
-              <w:pBdr/>
               <w:spacing w:lineRule="auto" w:line="276"/>
               <w:rPr>
                 <w:b/>
@@ -265,8 +263,8 @@
       </w:tblPr>
       <w:tblGrid>
         <w:gridCol w:w="1422"/>
-        <w:gridCol w:w="142"/>
-        <w:gridCol w:w="992"/>
+        <w:gridCol w:w="141"/>
+        <w:gridCol w:w="993"/>
         <w:gridCol w:w="2411"/>
         <w:gridCol w:w="282"/>
         <w:gridCol w:w="113"/>
@@ -275,8 +273,8 @@
         <w:gridCol w:w="1133"/>
         <w:gridCol w:w="567"/>
         <w:gridCol w:w="823"/>
-        <w:gridCol w:w="737"/>
-        <w:gridCol w:w="1417"/>
+        <w:gridCol w:w="738"/>
+        <w:gridCol w:w="1416"/>
       </w:tblGrid>
       <w:tr>
         <w:trPr>
@@ -303,7 +301,6 @@
                 <w:ilvl w:val="0"/>
                 <w:numId w:val="1"/>
               </w:numPr>
-              <w:pBdr/>
               <w:rPr>
                 <w:b/>
                 <w:color w:val="000000"/>
@@ -509,43 +506,7 @@
               <w:rPr>
                 <w:color w:val="808080"/>
               </w:rPr>
-              <w:t>202</w:t>
-            </w:r>
-            <w:r>
-              <w:rPr>
-                <w:color w:val="808080"/>
-              </w:rPr>
-              <w:t>3</w:t>
-            </w:r>
-            <w:r>
-              <w:rPr>
-                <w:color w:val="808080"/>
-              </w:rPr>
-              <w:t>-</w:t>
-            </w:r>
-            <w:r>
-              <w:rPr>
-                <w:color w:val="808080"/>
-              </w:rPr>
-              <w:t>II</w:t>
-            </w:r>
-            <w:r>
-              <w:rPr>
-                <w:color w:val="808080"/>
-              </w:rPr>
-              <w:t xml:space="preserve"> / 202</w:t>
-            </w:r>
-            <w:r>
-              <w:rPr>
-                <w:color w:val="808080"/>
-              </w:rPr>
-              <w:t>4</w:t>
-            </w:r>
-            <w:r>
-              <w:rPr>
-                <w:color w:val="808080"/>
-              </w:rPr>
-              <w:t>-I</w:t>
+              <w:t>2023-II / 2024-I</w:t>
             </w:r>
           </w:p>
         </w:tc>
@@ -761,7 +722,7 @@
         </w:trPr>
         <w:tc>
           <w:tcPr>
-            <w:tcW w:w="1564" w:type="dxa"/>
+            <w:tcW w:w="1563" w:type="dxa"/>
             <w:gridSpan w:val="2"/>
             <w:tcBorders>
               <w:top w:val="single" w:sz="4" w:space="0" w:color="7F7F7F"/>
@@ -793,7 +754,7 @@
         </w:tc>
         <w:tc>
           <w:tcPr>
-            <w:tcW w:w="3685" w:type="dxa"/>
+            <w:tcW w:w="3686" w:type="dxa"/>
             <w:gridSpan w:val="3"/>
             <w:tcBorders>
               <w:top w:val="single" w:sz="4" w:space="0" w:color="7F7F7F"/>
@@ -852,7 +813,7 @@
             </w:r>
             <w:r>
               <w:rPr>
-                <w:rStyle w:val="Ancladenotaalpie"/>
+                <w:rStyle w:val="FootnoteReference"/>
                 <w:b/>
                 <w:sz w:val="22"/>
                 <w:szCs w:val="22"/>
@@ -1303,7 +1264,7 @@
         </w:tc>
         <w:tc>
           <w:tcPr>
-            <w:tcW w:w="3592" w:type="dxa"/>
+            <w:tcW w:w="3593" w:type="dxa"/>
             <w:gridSpan w:val="5"/>
             <w:tcBorders>
               <w:top w:val="single" w:sz="4" w:space="0" w:color="7F7F7F"/>
@@ -1335,7 +1296,7 @@
         </w:tc>
         <w:tc>
           <w:tcPr>
-            <w:tcW w:w="1417" w:type="dxa"/>
+            <w:tcW w:w="1416" w:type="dxa"/>
             <w:tcBorders>
               <w:top w:val="single" w:sz="4" w:space="0" w:color="7F7F7F"/>
               <w:bottom w:val="single" w:sz="4" w:space="0" w:color="7F7F7F"/>
@@ -1432,7 +1393,7 @@
             <w:pPr>
               <w:pStyle w:val="Normal"/>
               <w:widowControl w:val="false"/>
-              <w:ind w:left="-108" w:hanging="0"/>
+              <w:ind w:hanging="0" w:left="-108"/>
               <w:rPr>
                 <w:sz w:val="22"/>
                 <w:szCs w:val="22"/>
@@ -1588,7 +1549,6 @@
                 <w:ilvl w:val="0"/>
                 <w:numId w:val="1"/>
               </w:numPr>
-              <w:pBdr/>
               <w:rPr>
                 <w:b/>
                 <w:color w:val="000000"/>
@@ -3668,7 +3628,6 @@
                 <w:ilvl w:val="0"/>
                 <w:numId w:val="1"/>
               </w:numPr>
-              <w:pBdr/>
               <w:rPr>
                 <w:b/>
                 <w:color w:val="000000"/>
@@ -4315,9 +4274,9 @@
         <w:tblLook w:val="0600" w:noHBand="1" w:noVBand="1" w:firstColumn="0" w:lastRow="0" w:lastColumn="0" w:firstRow="0"/>
       </w:tblPr>
       <w:tblGrid>
-        <w:gridCol w:w="6100"/>
+        <w:gridCol w:w="6099"/>
         <w:gridCol w:w="1417"/>
-        <w:gridCol w:w="2978"/>
+        <w:gridCol w:w="2979"/>
       </w:tblGrid>
       <w:tr>
         <w:trPr>
@@ -4344,7 +4303,6 @@
                 <w:ilvl w:val="0"/>
                 <w:numId w:val="1"/>
               </w:numPr>
-              <w:pBdr/>
               <w:rPr>
                 <w:b/>
                 <w:color w:val="000000"/>
@@ -4402,7 +4360,7 @@
         </w:trPr>
         <w:tc>
           <w:tcPr>
-            <w:tcW w:w="6100" w:type="dxa"/>
+            <w:tcW w:w="6099" w:type="dxa"/>
             <w:tcBorders>
               <w:top w:val="single" w:sz="4" w:space="0" w:color="7F7F7F"/>
               <w:left w:val="single" w:sz="4" w:space="0" w:color="7F7F7F"/>
@@ -4468,7 +4426,7 @@
         </w:tc>
         <w:tc>
           <w:tcPr>
-            <w:tcW w:w="2978" w:type="dxa"/>
+            <w:tcW w:w="2979" w:type="dxa"/>
             <w:tcBorders>
               <w:top w:val="single" w:sz="4" w:space="0" w:color="7F7F7F"/>
               <w:left w:val="single" w:sz="4" w:space="0" w:color="7F7F7F"/>
@@ -4506,7 +4464,7 @@
         </w:trPr>
         <w:tc>
           <w:tcPr>
-            <w:tcW w:w="6100" w:type="dxa"/>
+            <w:tcW w:w="6099" w:type="dxa"/>
             <w:tcBorders>
               <w:top w:val="single" w:sz="4" w:space="0" w:color="7F7F7F"/>
               <w:left w:val="single" w:sz="4" w:space="0" w:color="7F7F7F"/>
@@ -4562,7 +4520,7 @@
         </w:tc>
         <w:tc>
           <w:tcPr>
-            <w:tcW w:w="2978" w:type="dxa"/>
+            <w:tcW w:w="2979" w:type="dxa"/>
             <w:tcBorders>
               <w:top w:val="single" w:sz="4" w:space="0" w:color="7F7F7F"/>
               <w:left w:val="single" w:sz="4" w:space="0" w:color="7F7F7F"/>
@@ -4578,26 +4536,18 @@
               <w:widowControl w:val="false"/>
               <w:jc w:val="center"/>
               <w:rPr>
-                <w:color w:val="595959" w:themeColor="text1" w:themeTint="a6"/>
+                <w:color w:themeColor="text1" w:themeTint="a6" w:val="595959"/>
                 <w:sz w:val="16"/>
                 <w:szCs w:val="16"/>
               </w:rPr>
             </w:pPr>
             <w:r>
               <w:rPr>
-                <w:color w:val="595959" w:themeColor="text1" w:themeTint="a6"/>
+                <w:color w:themeColor="text1" w:themeTint="a6" w:val="595959"/>
                 <w:sz w:val="16"/>
                 <w:szCs w:val="16"/>
               </w:rPr>
-              <w:t>Agosto</w:t>
-            </w:r>
-            <w:r>
-              <w:rPr>
-                <w:color w:val="595959" w:themeColor="text1" w:themeTint="a6"/>
-                <w:sz w:val="16"/>
-                <w:szCs w:val="16"/>
-              </w:rPr>
-              <w:t xml:space="preserve"> 31</w:t>
+              <w:t>Agosto 31</w:t>
             </w:r>
           </w:p>
         </w:tc>
@@ -4608,7 +4558,7 @@
         </w:trPr>
         <w:tc>
           <w:tcPr>
-            <w:tcW w:w="6100" w:type="dxa"/>
+            <w:tcW w:w="6099" w:type="dxa"/>
             <w:tcBorders>
               <w:top w:val="single" w:sz="4" w:space="0" w:color="7F7F7F"/>
               <w:left w:val="single" w:sz="4" w:space="0" w:color="7F7F7F"/>
@@ -4664,7 +4614,7 @@
         </w:tc>
         <w:tc>
           <w:tcPr>
-            <w:tcW w:w="2978" w:type="dxa"/>
+            <w:tcW w:w="2979" w:type="dxa"/>
             <w:tcBorders>
               <w:top w:val="single" w:sz="4" w:space="0" w:color="7F7F7F"/>
               <w:left w:val="single" w:sz="4" w:space="0" w:color="7F7F7F"/>
@@ -4680,26 +4630,18 @@
               <w:widowControl w:val="false"/>
               <w:jc w:val="center"/>
               <w:rPr>
-                <w:color w:val="595959" w:themeColor="text1" w:themeTint="a6"/>
+                <w:color w:themeColor="text1" w:themeTint="a6" w:val="595959"/>
                 <w:sz w:val="16"/>
                 <w:szCs w:val="16"/>
               </w:rPr>
             </w:pPr>
             <w:r>
               <w:rPr>
-                <w:color w:val="595959" w:themeColor="text1" w:themeTint="a6"/>
+                <w:color w:themeColor="text1" w:themeTint="a6" w:val="595959"/>
                 <w:sz w:val="16"/>
                 <w:szCs w:val="16"/>
               </w:rPr>
-              <w:t>Septiembre</w:t>
-            </w:r>
-            <w:r>
-              <w:rPr>
-                <w:color w:val="595959" w:themeColor="text1" w:themeTint="a6"/>
-                <w:sz w:val="16"/>
-                <w:szCs w:val="16"/>
-              </w:rPr>
-              <w:t xml:space="preserve"> 19</w:t>
+              <w:t>Septiembre 19</w:t>
             </w:r>
           </w:p>
         </w:tc>
@@ -4710,7 +4652,7 @@
         </w:trPr>
         <w:tc>
           <w:tcPr>
-            <w:tcW w:w="6100" w:type="dxa"/>
+            <w:tcW w:w="6099" w:type="dxa"/>
             <w:tcBorders>
               <w:top w:val="single" w:sz="4" w:space="0" w:color="7F7F7F"/>
               <w:left w:val="single" w:sz="4" w:space="0" w:color="7F7F7F"/>
@@ -4766,7 +4708,7 @@
         </w:tc>
         <w:tc>
           <w:tcPr>
-            <w:tcW w:w="2978" w:type="dxa"/>
+            <w:tcW w:w="2979" w:type="dxa"/>
             <w:tcBorders>
               <w:top w:val="single" w:sz="4" w:space="0" w:color="7F7F7F"/>
               <w:left w:val="single" w:sz="4" w:space="0" w:color="7F7F7F"/>
@@ -4782,26 +4724,18 @@
               <w:widowControl w:val="false"/>
               <w:jc w:val="center"/>
               <w:rPr>
-                <w:color w:val="595959" w:themeColor="text1" w:themeTint="a6"/>
+                <w:color w:themeColor="text1" w:themeTint="a6" w:val="595959"/>
                 <w:sz w:val="16"/>
                 <w:szCs w:val="16"/>
               </w:rPr>
             </w:pPr>
             <w:r>
               <w:rPr>
-                <w:color w:val="595959" w:themeColor="text1" w:themeTint="a6"/>
+                <w:color w:themeColor="text1" w:themeTint="a6" w:val="595959"/>
                 <w:sz w:val="16"/>
                 <w:szCs w:val="16"/>
               </w:rPr>
-              <w:t>Octubre</w:t>
-            </w:r>
-            <w:r>
-              <w:rPr>
-                <w:color w:val="595959" w:themeColor="text1" w:themeTint="a6"/>
-                <w:sz w:val="16"/>
-                <w:szCs w:val="16"/>
-              </w:rPr>
-              <w:t xml:space="preserve"> 16</w:t>
+              <w:t>Octubre 16</w:t>
             </w:r>
           </w:p>
         </w:tc>
@@ -4812,7 +4746,7 @@
         </w:trPr>
         <w:tc>
           <w:tcPr>
-            <w:tcW w:w="6100" w:type="dxa"/>
+            <w:tcW w:w="6099" w:type="dxa"/>
             <w:tcBorders>
               <w:top w:val="single" w:sz="4" w:space="0" w:color="7F7F7F"/>
               <w:left w:val="single" w:sz="4" w:space="0" w:color="7F7F7F"/>
@@ -4866,7 +4800,7 @@
         </w:tc>
         <w:tc>
           <w:tcPr>
-            <w:tcW w:w="2978" w:type="dxa"/>
+            <w:tcW w:w="2979" w:type="dxa"/>
             <w:tcBorders>
               <w:top w:val="single" w:sz="4" w:space="0" w:color="7F7F7F"/>
               <w:left w:val="single" w:sz="4" w:space="0" w:color="7F7F7F"/>
@@ -4882,26 +4816,18 @@
               <w:widowControl w:val="false"/>
               <w:jc w:val="center"/>
               <w:rPr>
-                <w:color w:val="595959" w:themeColor="text1" w:themeTint="a6"/>
+                <w:color w:themeColor="text1" w:themeTint="a6" w:val="595959"/>
                 <w:sz w:val="16"/>
                 <w:szCs w:val="16"/>
               </w:rPr>
             </w:pPr>
             <w:r>
               <w:rPr>
-                <w:color w:val="595959" w:themeColor="text1" w:themeTint="a6"/>
+                <w:color w:themeColor="text1" w:themeTint="a6" w:val="595959"/>
                 <w:sz w:val="16"/>
                 <w:szCs w:val="16"/>
               </w:rPr>
-              <w:t>Noviembre</w:t>
-            </w:r>
-            <w:r>
-              <w:rPr>
-                <w:color w:val="595959" w:themeColor="text1" w:themeTint="a6"/>
-                <w:sz w:val="16"/>
-                <w:szCs w:val="16"/>
-              </w:rPr>
-              <w:t xml:space="preserve"> 21</w:t>
+              <w:t>Noviembre 21</w:t>
             </w:r>
             <w:bookmarkStart w:id="1" w:name="_GoBack"/>
           </w:p>
@@ -4913,7 +4839,7 @@
         </w:trPr>
         <w:tc>
           <w:tcPr>
-            <w:tcW w:w="6100" w:type="dxa"/>
+            <w:tcW w:w="6099" w:type="dxa"/>
             <w:tcBorders>
               <w:top w:val="single" w:sz="4" w:space="0" w:color="7F7F7F"/>
               <w:left w:val="single" w:sz="4" w:space="0" w:color="7F7F7F"/>
@@ -4968,7 +4894,7 @@
         </w:tc>
         <w:tc>
           <w:tcPr>
-            <w:tcW w:w="2978" w:type="dxa"/>
+            <w:tcW w:w="2979" w:type="dxa"/>
             <w:tcBorders>
               <w:top w:val="single" w:sz="4" w:space="0" w:color="7F7F7F"/>
               <w:left w:val="single" w:sz="4" w:space="0" w:color="7F7F7F"/>
@@ -4984,14 +4910,14 @@
               <w:widowControl w:val="false"/>
               <w:jc w:val="center"/>
               <w:rPr>
-                <w:color w:val="595959" w:themeColor="text1" w:themeTint="a6"/>
+                <w:color w:themeColor="text1" w:themeTint="a6" w:val="595959"/>
                 <w:sz w:val="16"/>
                 <w:szCs w:val="16"/>
               </w:rPr>
             </w:pPr>
             <w:r>
               <w:rPr>
-                <w:color w:val="595959" w:themeColor="text1" w:themeTint="a6"/>
+                <w:color w:themeColor="text1" w:themeTint="a6" w:val="595959"/>
                 <w:sz w:val="16"/>
                 <w:szCs w:val="16"/>
               </w:rPr>
@@ -5006,7 +4932,7 @@
         </w:trPr>
         <w:tc>
           <w:tcPr>
-            <w:tcW w:w="6100" w:type="dxa"/>
+            <w:tcW w:w="6099" w:type="dxa"/>
             <w:tcBorders>
               <w:top w:val="single" w:sz="4" w:space="0" w:color="7F7F7F"/>
               <w:left w:val="single" w:sz="4" w:space="0" w:color="7F7F7F"/>
@@ -5060,7 +4986,7 @@
         </w:tc>
         <w:tc>
           <w:tcPr>
-            <w:tcW w:w="2978" w:type="dxa"/>
+            <w:tcW w:w="2979" w:type="dxa"/>
             <w:tcBorders>
               <w:top w:val="single" w:sz="4" w:space="0" w:color="7F7F7F"/>
               <w:left w:val="single" w:sz="4" w:space="0" w:color="7F7F7F"/>
@@ -5076,26 +5002,18 @@
               <w:widowControl w:val="false"/>
               <w:jc w:val="center"/>
               <w:rPr>
-                <w:color w:val="595959" w:themeColor="text1" w:themeTint="a6"/>
+                <w:color w:themeColor="text1" w:themeTint="a6" w:val="595959"/>
                 <w:sz w:val="16"/>
                 <w:szCs w:val="16"/>
               </w:rPr>
             </w:pPr>
             <w:r>
               <w:rPr>
-                <w:color w:val="595959" w:themeColor="text1" w:themeTint="a6"/>
+                <w:color w:themeColor="text1" w:themeTint="a6" w:val="595959"/>
                 <w:sz w:val="16"/>
                 <w:szCs w:val="16"/>
               </w:rPr>
-              <w:t>Noviembre</w:t>
-            </w:r>
-            <w:r>
-              <w:rPr>
-                <w:color w:val="595959" w:themeColor="text1" w:themeTint="a6"/>
-                <w:sz w:val="16"/>
-                <w:szCs w:val="16"/>
-              </w:rPr>
-              <w:t xml:space="preserve"> 28</w:t>
+              <w:t>Noviembre 28</w:t>
             </w:r>
           </w:p>
         </w:tc>
@@ -5170,7 +5088,7 @@
             </w:r>
             <w:r>
               <w:rPr>
-                <w:rStyle w:val="Ancladenotaalpie"/>
+                <w:rStyle w:val="FootnoteReference"/>
                 <w:b/>
                 <w:sz w:val="22"/>
                 <w:szCs w:val="22"/>
@@ -5317,7 +5235,7 @@
                 <w:numId w:val="0"/>
               </w:numPr>
               <w:spacing w:before="0" w:after="0"/>
-              <w:ind w:left="720" w:hanging="0"/>
+              <w:ind w:hanging="0" w:left="720"/>
               <w:contextualSpacing/>
               <w:jc w:val="both"/>
               <w:rPr>
@@ -5328,7 +5246,12 @@
               </w:rPr>
             </w:pPr>
             <w:r>
-              <w:rPr/>
+              <w:rPr>
+                <w:rFonts w:eastAsia="Times New Roman" w:cs="Times New Roman" w:ascii="Times New Roman" w:hAnsi="Times New Roman"/>
+                <w:sz w:val="22"/>
+                <w:szCs w:val="22"/>
+                <w:lang w:eastAsia="es-ES"/>
+              </w:rPr>
             </w:r>
           </w:p>
           <w:p>
@@ -5573,7 +5496,6 @@
                 <w:ilvl w:val="0"/>
                 <w:numId w:val="1"/>
               </w:numPr>
-              <w:pBdr/>
               <w:rPr>
                 <w:b/>
                 <w:color w:val="000000"/>
@@ -6490,8 +6412,8 @@
         <w:tblLook w:val="0600" w:noHBand="1" w:noVBand="1" w:firstColumn="0" w:lastRow="0" w:lastColumn="0" w:firstRow="0"/>
       </w:tblPr>
       <w:tblGrid>
-        <w:gridCol w:w="288"/>
-        <w:gridCol w:w="3261"/>
+        <w:gridCol w:w="287"/>
+        <w:gridCol w:w="3262"/>
         <w:gridCol w:w="283"/>
         <w:gridCol w:w="3118"/>
         <w:gridCol w:w="285"/>
@@ -6523,7 +6445,6 @@
                 <w:ilvl w:val="0"/>
                 <w:numId w:val="1"/>
               </w:numPr>
-              <w:pBdr/>
               <w:rPr>
                 <w:b/>
                 <w:color w:val="000000"/>
@@ -6651,7 +6572,7 @@
         </w:trPr>
         <w:tc>
           <w:tcPr>
-            <w:tcW w:w="288" w:type="dxa"/>
+            <w:tcW w:w="287" w:type="dxa"/>
             <w:tcBorders>
               <w:left w:val="single" w:sz="4" w:space="0" w:color="7F7F7F"/>
             </w:tcBorders>
@@ -6672,7 +6593,7 @@
         </w:tc>
         <w:tc>
           <w:tcPr>
-            <w:tcW w:w="3261" w:type="dxa"/>
+            <w:tcW w:w="3262" w:type="dxa"/>
             <w:tcBorders>
               <w:bottom w:val="single" w:sz="4" w:space="0" w:color="7F7F7F"/>
             </w:tcBorders>
@@ -6835,7 +6756,7 @@
         </w:trPr>
         <w:tc>
           <w:tcPr>
-            <w:tcW w:w="288" w:type="dxa"/>
+            <w:tcW w:w="287" w:type="dxa"/>
             <w:tcBorders>
               <w:left w:val="single" w:sz="4" w:space="0" w:color="7F7F7F"/>
               <w:bottom w:val="single" w:sz="4" w:space="0" w:color="000000"/>
@@ -6856,7 +6777,7 @@
         </w:tc>
         <w:tc>
           <w:tcPr>
-            <w:tcW w:w="3261" w:type="dxa"/>
+            <w:tcW w:w="3262" w:type="dxa"/>
             <w:tcBorders>
               <w:top w:val="single" w:sz="4" w:space="0" w:color="7F7F7F"/>
               <w:bottom w:val="single" w:sz="4" w:space="0" w:color="000000"/>
@@ -7065,7 +6986,12 @@
         </w:rPr>
       </w:pPr>
       <w:r>
-        <w:rPr/>
+        <w:rPr>
+          <w:rFonts w:eastAsia="Calibri" w:cs="Calibri" w:ascii="Calibri" w:hAnsi="Calibri"/>
+          <w:b/>
+          <w:sz w:val="12"/>
+          <w:szCs w:val="12"/>
+        </w:rPr>
       </w:r>
     </w:p>
     <w:sectPr>
@@ -7090,7 +7016,6 @@
   <w:p>
     <w:pPr>
       <w:pStyle w:val="Normal"/>
-      <w:pBdr/>
       <w:tabs>
         <w:tab w:val="clear" w:pos="720"/>
         <w:tab w:val="center" w:pos="4252" w:leader="none"/>
@@ -7216,7 +7141,6 @@
   <w:p>
     <w:pPr>
       <w:pStyle w:val="Normal"/>
-      <w:pBdr/>
       <w:tabs>
         <w:tab w:val="clear" w:pos="720"/>
         <w:tab w:val="center" w:pos="4252" w:leader="none"/>
@@ -7273,7 +7197,6 @@
       <w:pPr>
         <w:pStyle w:val="Normal"/>
         <w:widowControl w:val="false"/>
-        <w:pBdr/>
         <w:jc w:val="both"/>
         <w:rPr>
           <w:rFonts w:ascii="Calibri" w:hAnsi="Calibri" w:eastAsia="Calibri" w:cs="Calibri"/>
@@ -7312,7 +7235,6 @@
       <w:pPr>
         <w:pStyle w:val="Normal"/>
         <w:widowControl w:val="false"/>
-        <w:pBdr/>
         <w:rPr>
           <w:color w:val="000000"/>
           <w:sz w:val="18"/>
@@ -7347,7 +7269,6 @@
       <w:pPr>
         <w:pStyle w:val="Normal"/>
         <w:widowControl w:val="false"/>
-        <w:pBdr/>
         <w:rPr>
           <w:rFonts w:ascii="Calibri" w:hAnsi="Calibri" w:eastAsia="Calibri" w:cs="Calibri"/>
           <w:color w:val="000000"/>
@@ -10054,6 +9975,7 @@
     <w:qFormat/>
     <w:pPr>
       <w:widowControl/>
+      <w:suppressAutoHyphens w:val="true"/>
       <w:bidi w:val="0"/>
       <w:spacing w:before="0" w:after="0"/>
       <w:jc w:val="left"/>
@@ -10067,7 +9989,7 @@
       <w:lang w:val="es-ES" w:eastAsia="es-CO" w:bidi="ar-SA"/>
     </w:rPr>
   </w:style>
-  <w:style w:type="paragraph" w:styleId="Ttulo1">
+  <w:style w:type="paragraph" w:styleId="Heading1">
     <w:name w:val="Heading 1"/>
     <w:basedOn w:val="Normal"/>
     <w:next w:val="Normal"/>
@@ -10080,7 +10002,7 @@
       <w:b/>
     </w:rPr>
   </w:style>
-  <w:style w:type="paragraph" w:styleId="Ttulo2">
+  <w:style w:type="paragraph" w:styleId="Heading2">
     <w:name w:val="Heading 2"/>
     <w:basedOn w:val="Normal"/>
     <w:next w:val="Normal"/>
@@ -10094,7 +10016,7 @@
       <w:b/>
     </w:rPr>
   </w:style>
-  <w:style w:type="paragraph" w:styleId="Ttulo3">
+  <w:style w:type="paragraph" w:styleId="Heading3">
     <w:name w:val="Heading 3"/>
     <w:basedOn w:val="Normal"/>
     <w:next w:val="Normal"/>
@@ -10111,7 +10033,7 @@
       <w:szCs w:val="28"/>
     </w:rPr>
   </w:style>
-  <w:style w:type="paragraph" w:styleId="Ttulo4">
+  <w:style w:type="paragraph" w:styleId="Heading4">
     <w:name w:val="Heading 4"/>
     <w:basedOn w:val="Normal"/>
     <w:next w:val="Normal"/>
@@ -10126,7 +10048,7 @@
       <w:sz w:val="16"/>
     </w:rPr>
   </w:style>
-  <w:style w:type="paragraph" w:styleId="Ttulo5">
+  <w:style w:type="paragraph" w:styleId="Heading5">
     <w:name w:val="Heading 5"/>
     <w:basedOn w:val="Normal"/>
     <w:next w:val="Normal"/>
@@ -10143,7 +10065,7 @@
       <w:szCs w:val="22"/>
     </w:rPr>
   </w:style>
-  <w:style w:type="paragraph" w:styleId="Ttulo6">
+  <w:style w:type="paragraph" w:styleId="Heading6">
     <w:name w:val="Heading 6"/>
     <w:basedOn w:val="Normal"/>
     <w:next w:val="Normal"/>
@@ -10258,7 +10180,7 @@
       <w:vertAlign w:val="superscript"/>
     </w:rPr>
   </w:style>
-  <w:style w:type="character" w:styleId="Ancladenotafinal">
+  <w:style w:type="character" w:styleId="EndnoteReference">
     <w:name w:val="Endnote Reference"/>
     <w:rPr>
       <w:vertAlign w:val="superscript"/>
@@ -10288,7 +10210,6 @@
   </w:style>
   <w:style w:type="character" w:styleId="Caracteresdenotaalpie">
     <w:name w:val="Caracteres de nota al pie"/>
-    <w:basedOn w:val="DefaultParagraphFont"/>
     <w:uiPriority w:val="99"/>
     <w:semiHidden/>
     <w:unhideWhenUsed/>
@@ -10298,7 +10219,7 @@
       <w:vertAlign w:val="superscript"/>
     </w:rPr>
   </w:style>
-  <w:style w:type="character" w:styleId="Ancladenotaalpie">
+  <w:style w:type="character" w:styleId="FootnoteReference">
     <w:name w:val="Footnote Reference"/>
     <w:rPr>
       <w:vertAlign w:val="superscript"/>
@@ -10307,7 +10228,7 @@
   <w:style w:type="paragraph" w:styleId="Ttulo">
     <w:name w:val="Título"/>
     <w:basedOn w:val="Normal"/>
-    <w:next w:val="Cuerpodetexto"/>
+    <w:next w:val="BodyText"/>
     <w:qFormat/>
     <w:pPr>
       <w:keepNext w:val="true"/>
@@ -10319,7 +10240,7 @@
       <w:szCs w:val="28"/>
     </w:rPr>
   </w:style>
-  <w:style w:type="paragraph" w:styleId="Cuerpodetexto">
+  <w:style w:type="paragraph" w:styleId="BodyText">
     <w:name w:val="Body Text"/>
     <w:basedOn w:val="Normal"/>
     <w:pPr>
@@ -10327,15 +10248,15 @@
     </w:pPr>
     <w:rPr/>
   </w:style>
-  <w:style w:type="paragraph" w:styleId="Lista">
+  <w:style w:type="paragraph" w:styleId="List">
     <w:name w:val="List"/>
-    <w:basedOn w:val="Cuerpodetexto"/>
+    <w:basedOn w:val="BodyText"/>
     <w:pPr/>
     <w:rPr>
       <w:rFonts w:cs="FreeSans"/>
     </w:rPr>
   </w:style>
-  <w:style w:type="paragraph" w:styleId="Leyenda">
+  <w:style w:type="paragraph" w:styleId="Caption">
     <w:name w:val="Caption"/>
     <w:basedOn w:val="Normal"/>
     <w:qFormat/>
@@ -10362,7 +10283,7 @@
       <w:rFonts w:cs="FreeSans"/>
     </w:rPr>
   </w:style>
-  <w:style w:type="paragraph" w:styleId="Ttulogeneral">
+  <w:style w:type="paragraph" w:styleId="Title">
     <w:name w:val="Title"/>
     <w:basedOn w:val="Normal"/>
     <w:next w:val="Normal"/>
@@ -10434,6 +10355,7 @@
     <w:rsid w:val="00835be4"/>
     <w:pPr>
       <w:widowControl/>
+      <w:suppressAutoHyphens w:val="true"/>
       <w:bidi w:val="0"/>
       <w:spacing w:before="0" w:after="0"/>
       <w:jc w:val="left"/>
@@ -10454,7 +10376,7 @@
     <w:pPr/>
     <w:rPr/>
   </w:style>
-  <w:style w:type="paragraph" w:styleId="Cabecera">
+  <w:style w:type="paragraph" w:styleId="Header">
     <w:name w:val="Header"/>
     <w:basedOn w:val="Normal"/>
     <w:link w:val="EncabezadoCar"/>
@@ -10472,7 +10394,7 @@
       <w:lang w:val="x-none" w:eastAsia="x-none"/>
     </w:rPr>
   </w:style>
-  <w:style w:type="paragraph" w:styleId="Piedepgina">
+  <w:style w:type="paragraph" w:styleId="Footer">
     <w:name w:val="Footer"/>
     <w:basedOn w:val="Normal"/>
     <w:link w:val="PiedepginaCar"/>
@@ -10490,7 +10412,7 @@
       <w:lang w:val="x-none" w:eastAsia="x-none"/>
     </w:rPr>
   </w:style>
-  <w:style w:type="paragraph" w:styleId="Notafinal">
+  <w:style w:type="paragraph" w:styleId="EndnoteText">
     <w:name w:val="Endnote Text"/>
     <w:basedOn w:val="Normal"/>
     <w:link w:val="TextonotaalfinalCar"/>
@@ -10510,6 +10432,7 @@
     <w:rsid w:val="00820c97"/>
     <w:pPr>
       <w:widowControl w:val="false"/>
+      <w:suppressAutoHyphens w:val="true"/>
       <w:bidi w:val="0"/>
       <w:spacing w:before="0" w:after="0"/>
       <w:jc w:val="left"/>
@@ -10530,7 +10453,7 @@
     <w:qFormat/>
     <w:rsid w:val="0036482f"/>
     <w:pPr>
-      <w:ind w:left="708" w:hanging="0"/>
+      <w:ind w:hanging="0" w:left="708"/>
     </w:pPr>
     <w:rPr>
       <w:rFonts w:ascii="Verdana" w:hAnsi="Verdana" w:cs="Verdana"/>
@@ -10538,7 +10461,7 @@
       <w:szCs w:val="22"/>
     </w:rPr>
   </w:style>
-  <w:style w:type="paragraph" w:styleId="Notaalpie">
+  <w:style w:type="paragraph" w:styleId="FootnoteText">
     <w:name w:val="Footnote Text"/>
     <w:basedOn w:val="Normal"/>
     <w:link w:val="TextonotapieCar"/>
@@ -10551,7 +10474,7 @@
       <w:sz w:val="20"/>
     </w:rPr>
   </w:style>
-  <w:style w:type="paragraph" w:styleId="Subttulo">
+  <w:style w:type="paragraph" w:styleId="Subtitle">
     <w:name w:val="Subtitle"/>
     <w:basedOn w:val="Normal"/>
     <w:next w:val="Normal"/>
@@ -10621,7 +10544,6 @@
     <w:basedOn w:val="Tablanormal"/>
     <w:uiPriority w:val="59"/>
     <w:rsid w:val="00265ffb"/>
-    <w:rPr/>
     <w:tblPr>
       <w:tblBorders>
         <w:top w:val="single" w:color="auto" w:sz="4" w:space="0"/>
@@ -10637,41 +10559,41 @@
 </file>
 
 <file path=word/theme/theme1.xml><?xml version="1.0" encoding="utf-8"?>
-<a:theme xmlns:a="http://schemas.openxmlformats.org/drawingml/2006/main" name="Tema de Office">
+<a:theme xmlns:a="http://schemas.openxmlformats.org/drawingml/2006/main" xmlns:r="http://schemas.openxmlformats.org/officeDocument/2006/relationships" name="Tema de Office">
   <a:themeElements>
     <a:clrScheme name="Office">
       <a:dk1>
-        <a:sysClr val="windowText" lastClr="000000"/>
+        <a:srgbClr val="000000"/>
       </a:dk1>
       <a:lt1>
-        <a:sysClr val="window" lastClr="FFFFFF"/>
+        <a:srgbClr val="ffffff"/>
       </a:lt1>
       <a:dk2>
-        <a:srgbClr val="1F497D"/>
+        <a:srgbClr val="1f497d"/>
       </a:dk2>
       <a:lt2>
-        <a:srgbClr val="EEECE1"/>
+        <a:srgbClr val="eeece1"/>
       </a:lt2>
       <a:accent1>
-        <a:srgbClr val="4F81BD"/>
+        <a:srgbClr val="4f81bd"/>
       </a:accent1>
       <a:accent2>
-        <a:srgbClr val="C0504D"/>
+        <a:srgbClr val="c0504d"/>
       </a:accent2>
       <a:accent3>
-        <a:srgbClr val="9BBB59"/>
+        <a:srgbClr val="9bbb59"/>
       </a:accent3>
       <a:accent4>
-        <a:srgbClr val="8064A2"/>
+        <a:srgbClr val="8064a2"/>
       </a:accent4>
       <a:accent5>
-        <a:srgbClr val="4BACC6"/>
+        <a:srgbClr val="4bacc6"/>
       </a:accent5>
       <a:accent6>
-        <a:srgbClr val="F79646"/>
+        <a:srgbClr val="f79646"/>
       </a:accent6>
       <a:hlink>
-        <a:srgbClr val="0000FF"/>
+        <a:srgbClr val="0000ff"/>
       </a:hlink>
       <a:folHlink>
         <a:srgbClr val="800080"/>
@@ -10679,245 +10601,135 @@
     </a:clrScheme>
     <a:fontScheme name="Office">
       <a:majorFont>
-        <a:latin typeface="Cambria"/>
+        <a:latin typeface="Cambria" pitchFamily="0" charset="1"/>
         <a:ea typeface=""/>
         <a:cs typeface=""/>
-        <a:font script="Jpan" typeface="ＭＳ ゴシック"/>
-        <a:font script="Hang" typeface="맑은 고딕"/>
-        <a:font script="Hans" typeface="宋体"/>
-        <a:font script="Hant" typeface="新細明體"/>
-        <a:font script="Arab" typeface="Times New Roman"/>
-        <a:font script="Hebr" typeface="Times New Roman"/>
-        <a:font script="Thai" typeface="Angsana New"/>
-        <a:font script="Ethi" typeface="Nyala"/>
-        <a:font script="Beng" typeface="Vrinda"/>
-        <a:font script="Gujr" typeface="Shruti"/>
-        <a:font script="Khmr" typeface="MoolBoran"/>
-        <a:font script="Knda" typeface="Tunga"/>
-        <a:font script="Guru" typeface="Raavi"/>
-        <a:font script="Cans" typeface="Euphemia"/>
-        <a:font script="Cher" typeface="Plantagenet Cherokee"/>
-        <a:font script="Yiii" typeface="Microsoft Yi Baiti"/>
-        <a:font script="Tibt" typeface="Microsoft Himalaya"/>
-        <a:font script="Thaa" typeface="MV Boli"/>
-        <a:font script="Deva" typeface="Mangal"/>
-        <a:font script="Telu" typeface="Gautami"/>
-        <a:font script="Taml" typeface="Latha"/>
-        <a:font script="Syrc" typeface="Estrangelo Edessa"/>
-        <a:font script="Orya" typeface="Kalinga"/>
-        <a:font script="Mlym" typeface="Kartika"/>
-        <a:font script="Laoo" typeface="DokChampa"/>
-        <a:font script="Sinh" typeface="Iskoola Pota"/>
-        <a:font script="Mong" typeface="Mongolian Baiti"/>
-        <a:font script="Viet" typeface="Times New Roman"/>
-        <a:font script="Uigh" typeface="Microsoft Uighur"/>
-        <a:font script="Geor" typeface="Sylfaen"/>
       </a:majorFont>
       <a:minorFont>
-        <a:latin typeface="Calibri"/>
+        <a:latin typeface="Calibri" pitchFamily="0" charset="1"/>
         <a:ea typeface=""/>
         <a:cs typeface=""/>
-        <a:font script="Jpan" typeface="ＭＳ 明朝"/>
-        <a:font script="Hang" typeface="맑은 고딕"/>
-        <a:font script="Hans" typeface="宋体"/>
-        <a:font script="Hant" typeface="新細明體"/>
-        <a:font script="Arab" typeface="Arial"/>
-        <a:font script="Hebr" typeface="Arial"/>
-        <a:font script="Thai" typeface="Cordia New"/>
-        <a:font script="Ethi" typeface="Nyala"/>
-        <a:font script="Beng" typeface="Vrinda"/>
-        <a:font script="Gujr" typeface="Shruti"/>
-        <a:font script="Khmr" typeface="DaunPenh"/>
-        <a:font script="Knda" typeface="Tunga"/>
-        <a:font script="Guru" typeface="Raavi"/>
-        <a:font script="Cans" typeface="Euphemia"/>
-        <a:font script="Cher" typeface="Plantagenet Cherokee"/>
-        <a:font script="Yiii" typeface="Microsoft Yi Baiti"/>
-        <a:font script="Tibt" typeface="Microsoft Himalaya"/>
-        <a:font script="Thaa" typeface="MV Boli"/>
-        <a:font script="Deva" typeface="Mangal"/>
-        <a:font script="Telu" typeface="Gautami"/>
-        <a:font script="Taml" typeface="Latha"/>
-        <a:font script="Syrc" typeface="Estrangelo Edessa"/>
-        <a:font script="Orya" typeface="Kalinga"/>
-        <a:font script="Mlym" typeface="Kartika"/>
-        <a:font script="Laoo" typeface="DokChampa"/>
-        <a:font script="Sinh" typeface="Iskoola Pota"/>
-        <a:font script="Mong" typeface="Mongolian Baiti"/>
-        <a:font script="Viet" typeface="Arial"/>
-        <a:font script="Uigh" typeface="Microsoft Uighur"/>
-        <a:font script="Geor" typeface="Sylfaen"/>
       </a:minorFont>
     </a:fontScheme>
-    <a:fmtScheme name="Office">
+    <a:fmtScheme>
       <a:fillStyleLst>
         <a:solidFill>
           <a:schemeClr val="phClr"/>
         </a:solidFill>
-        <a:gradFill rotWithShape="1">
+        <a:gradFill>
           <a:gsLst>
             <a:gs pos="0">
               <a:schemeClr val="phClr">
                 <a:tint val="50000"/>
-                <a:satMod val="300000"/>
               </a:schemeClr>
             </a:gs>
             <a:gs pos="35000">
               <a:schemeClr val="phClr">
                 <a:tint val="37000"/>
-                <a:satMod val="300000"/>
               </a:schemeClr>
             </a:gs>
             <a:gs pos="100000">
               <a:schemeClr val="phClr">
                 <a:tint val="15000"/>
-                <a:satMod val="350000"/>
               </a:schemeClr>
             </a:gs>
           </a:gsLst>
           <a:lin ang="16200000" scaled="1"/>
+          <a:tileRect l="0" t="0" r="0" b="0"/>
         </a:gradFill>
-        <a:gradFill rotWithShape="1">
+        <a:gradFill>
           <a:gsLst>
             <a:gs pos="0">
               <a:schemeClr val="phClr">
                 <a:shade val="51000"/>
-                <a:satMod val="130000"/>
               </a:schemeClr>
             </a:gs>
             <a:gs pos="80000">
               <a:schemeClr val="phClr">
                 <a:shade val="93000"/>
-                <a:satMod val="130000"/>
               </a:schemeClr>
             </a:gs>
             <a:gs pos="100000">
               <a:schemeClr val="phClr">
                 <a:shade val="94000"/>
-                <a:satMod val="135000"/>
               </a:schemeClr>
             </a:gs>
           </a:gsLst>
           <a:lin ang="16200000" scaled="0"/>
+          <a:tileRect l="0" t="0" r="0" b="0"/>
         </a:gradFill>
       </a:fillStyleLst>
       <a:lnStyleLst>
         <a:ln w="9525" cap="flat" cmpd="sng" algn="ctr">
-          <a:solidFill>
-            <a:schemeClr val="phClr">
-              <a:shade val="95000"/>
-              <a:satMod val="105000"/>
-            </a:schemeClr>
-          </a:solidFill>
           <a:prstDash val="solid"/>
         </a:ln>
         <a:ln w="25400" cap="flat" cmpd="sng" algn="ctr">
-          <a:solidFill>
-            <a:schemeClr val="phClr"/>
-          </a:solidFill>
           <a:prstDash val="solid"/>
         </a:ln>
         <a:ln w="38100" cap="flat" cmpd="sng" algn="ctr">
-          <a:solidFill>
-            <a:schemeClr val="phClr"/>
-          </a:solidFill>
           <a:prstDash val="solid"/>
         </a:ln>
       </a:lnStyleLst>
       <a:effectStyleLst>
         <a:effectStyle>
-          <a:effectLst>
-            <a:outerShdw blurRad="40000" dist="20000" dir="5400000" rotWithShape="0">
-              <a:srgbClr val="000000">
-                <a:alpha val="38000"/>
-              </a:srgbClr>
-            </a:outerShdw>
-          </a:effectLst>
+          <a:effectLst/>
         </a:effectStyle>
         <a:effectStyle>
-          <a:effectLst>
-            <a:outerShdw blurRad="40000" dist="23000" dir="5400000" rotWithShape="0">
-              <a:srgbClr val="000000">
-                <a:alpha val="35000"/>
-              </a:srgbClr>
-            </a:outerShdw>
-          </a:effectLst>
+          <a:effectLst/>
         </a:effectStyle>
         <a:effectStyle>
-          <a:effectLst>
-            <a:outerShdw blurRad="40000" dist="23000" dir="5400000" rotWithShape="0">
-              <a:srgbClr val="000000">
-                <a:alpha val="35000"/>
-              </a:srgbClr>
-            </a:outerShdw>
-          </a:effectLst>
-          <a:scene3d>
-            <a:camera prst="orthographicFront">
-              <a:rot lat="0" lon="0" rev="0"/>
-            </a:camera>
-            <a:lightRig rig="threePt" dir="t">
-              <a:rot lat="0" lon="0" rev="1200000"/>
-            </a:lightRig>
-          </a:scene3d>
-          <a:sp3d>
-            <a:bevelT w="63500" h="25400"/>
-          </a:sp3d>
+          <a:effectLst/>
         </a:effectStyle>
       </a:effectStyleLst>
       <a:bgFillStyleLst>
         <a:solidFill>
           <a:schemeClr val="phClr"/>
         </a:solidFill>
-        <a:gradFill rotWithShape="1">
+        <a:gradFill>
           <a:gsLst>
             <a:gs pos="0">
               <a:schemeClr val="phClr">
                 <a:tint val="40000"/>
-                <a:satMod val="350000"/>
               </a:schemeClr>
             </a:gs>
             <a:gs pos="40000">
               <a:schemeClr val="phClr">
                 <a:tint val="45000"/>
                 <a:shade val="99000"/>
-                <a:satMod val="350000"/>
               </a:schemeClr>
             </a:gs>
             <a:gs pos="100000">
               <a:schemeClr val="phClr">
                 <a:shade val="20000"/>
-                <a:satMod val="255000"/>
               </a:schemeClr>
             </a:gs>
           </a:gsLst>
           <a:path path="circle">
             <a:fillToRect l="50000" t="-80000" r="50000" b="180000"/>
           </a:path>
+          <a:tileRect l="0" t="0" r="0" b="0"/>
         </a:gradFill>
-        <a:gradFill rotWithShape="1">
+        <a:gradFill>
           <a:gsLst>
             <a:gs pos="0">
               <a:schemeClr val="phClr">
                 <a:tint val="80000"/>
-                <a:satMod val="300000"/>
               </a:schemeClr>
             </a:gs>
             <a:gs pos="100000">
               <a:schemeClr val="phClr">
                 <a:shade val="30000"/>
-                <a:satMod val="200000"/>
               </a:schemeClr>
             </a:gs>
           </a:gsLst>
           <a:path path="circle">
             <a:fillToRect l="50000" t="50000" r="50000" b="50000"/>
           </a:path>
+          <a:tileRect l="0" t="0" r="0" b="0"/>
         </a:gradFill>
       </a:bgFillStyleLst>
     </a:fmtScheme>
   </a:themeElements>
-  <a:objectDefaults/>
-  <a:extraClrSchemeLst/>
 </a:theme>
 </file>
 

</xml_diff>

<commit_message>
programa actualizado con metodología revisada por la profe zaida
</commit_message>
<xml_diff>
--- a/LM Fundamentos de matemáticas.docx
+++ b/LM Fundamentos de matemáticas.docx
@@ -263,8 +263,8 @@
       </w:tblPr>
       <w:tblGrid>
         <w:gridCol w:w="1422"/>
-        <w:gridCol w:w="141"/>
-        <w:gridCol w:w="993"/>
+        <w:gridCol w:w="140"/>
+        <w:gridCol w:w="994"/>
         <w:gridCol w:w="2411"/>
         <w:gridCol w:w="282"/>
         <w:gridCol w:w="113"/>
@@ -273,8 +273,8 @@
         <w:gridCol w:w="1133"/>
         <w:gridCol w:w="567"/>
         <w:gridCol w:w="823"/>
-        <w:gridCol w:w="738"/>
-        <w:gridCol w:w="1416"/>
+        <w:gridCol w:w="739"/>
+        <w:gridCol w:w="1415"/>
       </w:tblGrid>
       <w:tr>
         <w:trPr>
@@ -315,7 +315,7 @@
                 <w:sz w:val="22"/>
                 <w:szCs w:val="22"/>
               </w:rPr>
-              <w:t xml:space="preserve">INFORMACIÓN GENERAL </w:t>
+              <w:t>INFORMACIÓN GENERAL</w:t>
             </w:r>
           </w:p>
         </w:tc>
@@ -538,7 +538,7 @@
                 <w:sz w:val="22"/>
                 <w:szCs w:val="22"/>
               </w:rPr>
-              <w:t xml:space="preserve">Código curso: </w:t>
+              <w:t>Código curso:</w:t>
             </w:r>
           </w:p>
         </w:tc>
@@ -631,7 +631,7 @@
                 <w:sz w:val="22"/>
                 <w:szCs w:val="22"/>
               </w:rPr>
-              <w:t xml:space="preserve">Fundamentos de matemáticas: Variación y Cambio </w:t>
+              <w:t>Fundamentos de matemáticas: Variación y Cambio</w:t>
             </w:r>
           </w:p>
         </w:tc>
@@ -711,7 +711,7 @@
                 <w:sz w:val="22"/>
                 <w:szCs w:val="22"/>
               </w:rPr>
-              <w:t xml:space="preserve">Área o componente de formación del currículo (posgrado):  </w:t>
+              <w:t>Área o componente de formación del currículo (posgrado):</w:t>
             </w:r>
           </w:p>
         </w:tc>
@@ -722,7 +722,7 @@
         </w:trPr>
         <w:tc>
           <w:tcPr>
-            <w:tcW w:w="1563" w:type="dxa"/>
+            <w:tcW w:w="1562" w:type="dxa"/>
             <w:gridSpan w:val="2"/>
             <w:tcBorders>
               <w:top w:val="single" w:sz="4" w:space="0" w:color="7F7F7F"/>
@@ -754,7 +754,7 @@
         </w:tc>
         <w:tc>
           <w:tcPr>
-            <w:tcW w:w="3686" w:type="dxa"/>
+            <w:tcW w:w="3687" w:type="dxa"/>
             <w:gridSpan w:val="3"/>
             <w:tcBorders>
               <w:top w:val="single" w:sz="4" w:space="0" w:color="7F7F7F"/>
@@ -813,7 +813,7 @@
             </w:r>
             <w:r>
               <w:rPr>
-                <w:rStyle w:val="FootnoteReference"/>
+                <w:rStyle w:val="Ancladenotaalpie"/>
                 <w:b/>
                 <w:sz w:val="22"/>
                 <w:szCs w:val="22"/>
@@ -1264,7 +1264,7 @@
         </w:tc>
         <w:tc>
           <w:tcPr>
-            <w:tcW w:w="3593" w:type="dxa"/>
+            <w:tcW w:w="3594" w:type="dxa"/>
             <w:gridSpan w:val="5"/>
             <w:tcBorders>
               <w:top w:val="single" w:sz="4" w:space="0" w:color="7F7F7F"/>
@@ -1296,7 +1296,7 @@
         </w:tc>
         <w:tc>
           <w:tcPr>
-            <w:tcW w:w="1416" w:type="dxa"/>
+            <w:tcW w:w="1415" w:type="dxa"/>
             <w:tcBorders>
               <w:top w:val="single" w:sz="4" w:space="0" w:color="7F7F7F"/>
               <w:bottom w:val="single" w:sz="4" w:space="0" w:color="7F7F7F"/>
@@ -1393,7 +1393,7 @@
             <w:pPr>
               <w:pStyle w:val="Normal"/>
               <w:widowControl w:val="false"/>
-              <w:ind w:hanging="0" w:left="-108"/>
+              <w:ind w:left="-108" w:hanging="0"/>
               <w:rPr>
                 <w:sz w:val="22"/>
                 <w:szCs w:val="22"/>
@@ -1437,7 +1437,7 @@
                 <w:sz w:val="22"/>
                 <w:szCs w:val="22"/>
               </w:rPr>
-              <w:t xml:space="preserve">Correo electrónico: </w:t>
+              <w:t>Correo electrónico:</w:t>
             </w:r>
           </w:p>
         </w:tc>
@@ -1625,7 +1625,7 @@
                 <w:sz w:val="22"/>
                 <w:szCs w:val="22"/>
               </w:rPr>
-              <w:t xml:space="preserve">La formación matemática de futuros profesores debe ofrecer la oportunidad de revisar la construcción de los conceptos matemáticos, y resaltar su historicidad, los obstáculos epistemológicos y las concepciones que sobre ellos tenían los matemáticos, adicionalmente debe ofrecer la oportunidad de relacionar las diversas ideas matemáticas con problemas cotidianos que resuelve. Es importante tener presente que los futuros profesores en esta área, deben desarrollar competencias para realizar análisis didácticos con base en diversos modelos (Planas, Font y Godino, 2010; Gómez, 2008), que incluya su relación con las ciencias naturales. Además, se espera que se incluyan conocimientos didácticos sobre procesos, obstáculos, dificultades y errores de aprendizaje, metodologías de enseñanza, materiales manipulativos e instrumentos tecnológicos disponibles. </w:t>
+              <w:t>La formación matemática de futuros profesores debe ofrecer la oportunidad de revisar la construcción de los conceptos matemáticos, y resaltar su historicidad, los obstáculos epistemológicos y las concepciones que sobre ellos tenían los matemáticos, adicionalmente debe ofrecer la oportunidad de relacionar las diversas ideas matemáticas con problemas cotidianos que resuelve. Es importante tener presente que los futuros profesores en esta área, deben desarrollar competencias para realizar análisis didácticos con base en diversos modelos (Planas, Font y Godino, 2010; Gómez, 2008), que incluya su relación con las ciencias naturales. Además, se espera que se incluyan conocimientos didácticos sobre procesos, obstáculos, dificultades y errores de aprendizaje, metodologías de enseñanza, materiales manipulativos e instrumentos tecnológicos disponibles.</w:t>
             </w:r>
           </w:p>
         </w:tc>
@@ -1661,7 +1661,7 @@
                 <w:sz w:val="22"/>
                 <w:szCs w:val="22"/>
               </w:rPr>
-              <w:t xml:space="preserve">Objetivo general:   </w:t>
+              <w:t>Objetivo general:</w:t>
             </w:r>
           </w:p>
           <w:p>
@@ -1670,13 +1670,30 @@
               <w:widowControl w:val="false"/>
               <w:numPr>
                 <w:ilvl w:val="0"/>
-                <w:numId w:val="2"/>
+                <w:numId w:val="0"/>
               </w:numPr>
+              <w:ind w:left="720" w:hanging="0"/>
               <w:rPr/>
             </w:pPr>
             <w:r>
               <w:rPr/>
-              <w:t>El curso se desarrolla alrededor de la pregunta ¿Cuáles son los conceptos de la matemática básica que un futuro profesor debe estudiar durante su formación inicial para desarrollar las ideas científicas, necesarias y suficientes, propias de su labor docente?</w:t>
+              <w:t xml:space="preserve">El curso se desarrolla alrededor de la pregunta </w:t>
+            </w:r>
+          </w:p>
+          <w:p>
+            <w:pPr>
+              <w:pStyle w:val="Normal"/>
+              <w:widowControl w:val="false"/>
+              <w:numPr>
+                <w:ilvl w:val="0"/>
+                <w:numId w:val="0"/>
+              </w:numPr>
+              <w:ind w:left="720" w:hanging="0"/>
+              <w:rPr/>
+            </w:pPr>
+            <w:r>
+              <w:rPr/>
+              <w:t>¿Cuáles son los conceptos de la matemática básica que un futuro profesor debe estudiar durante su formación inicial para desarrollar las ideas científicas, necesarias y suficientes, propias de su labor docente?</w:t>
             </w:r>
           </w:p>
           <w:p>
@@ -1838,7 +1855,7 @@
                 <w:sz w:val="22"/>
                 <w:szCs w:val="22"/>
               </w:rPr>
-              <w:t xml:space="preserve">Identificar fenómenos de variación en la vida de todos los días. </w:t>
+              <w:t>Identificar fenómenos de variación en la vida de todos los días.</w:t>
             </w:r>
           </w:p>
         </w:tc>
@@ -1981,7 +1998,31 @@
                 <w:szCs w:val="22"/>
                 <w:lang w:val="es-CO"/>
               </w:rPr>
-              <w:t>Eje 1. El número, sus raíces, desarrollo y futuro en las ciencias naturales.</w:t>
+              <w:t xml:space="preserve">Eje 1. El número, sus raíces </w:t>
+            </w:r>
+            <w:r>
+              <w:rPr>
+                <w:rFonts w:eastAsia="Times New Roman" w:cs="Times New Roman"/>
+                <w:b/>
+                <w:bCs/>
+                <w:color w:val="000000"/>
+                <w:sz w:val="22"/>
+                <w:szCs w:val="22"/>
+                <w:lang w:val="es-CO"/>
+              </w:rPr>
+              <w:t>y futuro en la educación matemática</w:t>
+            </w:r>
+            <w:r>
+              <w:rPr>
+                <w:rFonts w:eastAsia="Times New Roman" w:cs="Times New Roman"/>
+                <w:b/>
+                <w:bCs/>
+                <w:color w:val="000000"/>
+                <w:sz w:val="22"/>
+                <w:szCs w:val="22"/>
+                <w:lang w:val="es-CO"/>
+              </w:rPr>
+              <w:t>.</w:t>
             </w:r>
           </w:p>
           <w:p>
@@ -2119,7 +2160,7 @@
                 <w:szCs w:val="22"/>
                 <w:lang w:val="es-CO"/>
               </w:rPr>
-              <w:t>¿Cuál es la importancia de operar con y sobre los números Reales? </w:t>
+              <w:t>¿Cuál es la importancia de operar con y sobre los números Reales?</w:t>
             </w:r>
           </w:p>
           <w:p>
@@ -2470,7 +2511,7 @@
                 <w:szCs w:val="22"/>
                 <w:lang w:val="es-CO"/>
               </w:rPr>
-              <w:t>¿Cuáles fenómenos cotidianos pueden expresarse mediante una ecuación? </w:t>
+              <w:t>¿Cuáles fenómenos cotidianos pueden expresarse mediante una ecuación?</w:t>
             </w:r>
           </w:p>
           <w:p>
@@ -2498,7 +2539,7 @@
                 <w:szCs w:val="22"/>
                 <w:lang w:val="es-CO"/>
               </w:rPr>
-              <w:t>¿Cómo se pueden usar algunos conceptos matemáticos en la descripción de problemas o situaciones cotidianas? </w:t>
+              <w:t>¿Cómo se pueden usar algunos conceptos matemáticos en la descripción de problemas o situaciones cotidianas?</w:t>
             </w:r>
           </w:p>
           <w:p>
@@ -3176,7 +3217,7 @@
                 <w:szCs w:val="22"/>
                 <w:lang w:val="es-CO"/>
               </w:rPr>
-              <w:t>Eje 4. Trigonometría y estudio analítico de la geometría </w:t>
+              <w:t>Eje 4. Trigonometría y estudio analítico de la geometría</w:t>
             </w:r>
           </w:p>
           <w:p>
@@ -3320,7 +3361,7 @@
                 <w:szCs w:val="22"/>
                 <w:lang w:val="es-CO"/>
               </w:rPr>
-              <w:t>Las ideas de medición de tierras surgidas entre los años 1400 y 1600 de nuestra era ¿se usan en la actualidad? </w:t>
+              <w:t>Las ideas de medición de tierras surgidas entre los años 1400 y 1600 de nuestra era ¿se usan en la actualidad?</w:t>
             </w:r>
           </w:p>
           <w:p>
@@ -3414,7 +3455,7 @@
                 <w:szCs w:val="22"/>
                 <w:lang w:val="es-CO"/>
               </w:rPr>
-              <w:t>Funciones trigonométricas en triángulos rectángulos, funciones trigonométricas de ángulos generales </w:t>
+              <w:t>Funciones trigonométricas en triángulos rectángulos, funciones trigonométricas de ángulos generales</w:t>
             </w:r>
           </w:p>
           <w:p>
@@ -3442,7 +3483,7 @@
                 <w:szCs w:val="22"/>
                 <w:lang w:val="es-CO"/>
               </w:rPr>
-              <w:t>Ley del seno-aplicaciones, ley del coseno- aplicaciones, funciones circulares, gráficas de las funciones trigonométricas. </w:t>
+              <w:t>Ley del seno-aplicaciones, ley del coseno- aplicaciones, funciones circulares, gráficas de las funciones trigonométricas.</w:t>
             </w:r>
           </w:p>
           <w:p>
@@ -3642,7 +3683,7 @@
                 <w:sz w:val="22"/>
                 <w:szCs w:val="22"/>
               </w:rPr>
-              <w:t xml:space="preserve">METODOLOGÍA </w:t>
+              <w:t>METODOLOGÍA</w:t>
             </w:r>
           </w:p>
         </w:tc>
@@ -3731,7 +3772,7 @@
                 <w:szCs w:val="22"/>
                 <w:lang w:val="es-CO"/>
               </w:rPr>
-              <w:t>Con base en la preparación de las temáticas por parte de los estudiantes antes de cada clase, se promueve la presentación y la discusión de dudas, donde el docente utilizará diversos recursos -software, applets, etc.- para orientar y ayudar a la visualización y comprensión de los temas abordados durante las discusiones. El docente elaborará guías para algunas sesiones, las cuales el estudiante debe leer, preparar y solucionar y, sus dudas o interrogantes serán trabajadas en las asesorías. </w:t>
+              <w:t>Con base en la preparación de las temáticas por parte de los estudiantes antes de cada clase, se promueve la presentación y la discusión de dudas, donde el docente utilizará diversos recursos -software, applets, etc.- para orientar y ayudar a la visualización y comprensión de los temas abordados durante las discusiones. El docente elaborará guías para algunas sesiones, las cuales el estudiante debe leer, preparar y solucionar y, sus dudas o interrogantes serán trabajadas en las asesorías.</w:t>
             </w:r>
           </w:p>
           <w:p>
@@ -3786,7 +3827,17 @@
                 <w:szCs w:val="22"/>
                 <w:lang w:val="es-CO"/>
               </w:rPr>
-              <w:t>Es importante destacar el uso de programas informáticos educativos como una herramienta que ayuda a la visualización de relaciones y por consiguiente a la apropiación de conceptos; los que se utilizarán en el presente curso para desarrollar talleres y guías son: Geogebra y wolframalpha </w:t>
+              <w:t xml:space="preserve">Es importante destacar el uso de programas informáticos educativos como una herramienta que ayuda a la visualización de relaciones y por consiguiente a la apropiación de conceptos; los que se utilizarán en el presente curso para desarrollar talleres y guías son: Geogebra y wolframalpha, </w:t>
+            </w:r>
+            <w:r>
+              <w:rPr>
+                <w:rFonts w:eastAsia="Times New Roman" w:cs="Times New Roman"/>
+                <w:color w:val="000000"/>
+                <w:sz w:val="22"/>
+                <w:szCs w:val="22"/>
+                <w:lang w:val="es-CO"/>
+              </w:rPr>
+              <w:t>Google Colab</w:t>
             </w:r>
           </w:p>
           <w:p>
@@ -3917,7 +3968,7 @@
                 <w:szCs w:val="22"/>
                 <w:lang w:val="es-CO"/>
               </w:rPr>
-              <w:t>En este curso se abordan ejemplos de modelación mediante funciones de una sola variable de valor real. Las modelaciones se hacen usando descripción verbal, tablas, gráficas y desarrollos analíticos vinculados con la variación-que en un curso posterior se estudian mediante la razón de cambio instantánea-. Se estudian funciones, entre las cuales se pueden considerar las funciones polinómicas, trigonométricas, exponenciales y logarítmicas. Se pueden estudiar modelos de optimización, sistemas masa resorte, crecimiento exponencial y crecimiento logístico, mediante el uso de sistemas de graficación o de calculadoras graficadoras. Estas funciones se estudian posteriormente en el curso de matemáticas de la variación, donde los mismos modelos se estudian mediante la razón de cambio instantánea. </w:t>
+              <w:t>En este curso se abordan ejemplos de modelación mediante funciones de una sola variable de valor real. Las modelaciones se hacen usando descripción verbal, tablas, gráficas y desarrollos analíticos vinculados con la variación-que en un curso posterior se estudian mediante la razón de cambio instantánea-. Se estudian funciones, entre las cuales se pueden considerar las funciones polinómicas, trigonométricas, exponenciales y logarítmicas. Se pueden estudiar modelos de optimización, sistemas masa resorte, crecimiento exponencial y crecimiento logístico, mediante el uso de sistemas de graficación. Estas funciones se estudian posteriormente en el curso de matemáticas de la variación, donde los mismos modelos se estudian mediante la razón de cambio instantánea.</w:t>
             </w:r>
           </w:p>
           <w:p>
@@ -3947,6 +3998,34 @@
               </w:rPr>
             </w:pPr>
             <w:r>
+              <w:rPr/>
+            </w:r>
+          </w:p>
+          <w:p>
+            <w:pPr>
+              <w:pStyle w:val="Normal"/>
+              <w:widowControl w:val="false"/>
+              <w:jc w:val="both"/>
+              <w:rPr>
+                <w:rFonts w:ascii="Times New Roman" w:hAnsi="Times New Roman" w:eastAsia="Times New Roman" w:cs="Times New Roman"/>
+                <w:lang w:val="es-CO"/>
+              </w:rPr>
+            </w:pPr>
+            <w:r>
+              <w:rPr/>
+            </w:r>
+          </w:p>
+          <w:p>
+            <w:pPr>
+              <w:pStyle w:val="Normal"/>
+              <w:widowControl w:val="false"/>
+              <w:jc w:val="both"/>
+              <w:rPr>
+                <w:rFonts w:ascii="Times New Roman" w:hAnsi="Times New Roman" w:eastAsia="Times New Roman" w:cs="Times New Roman"/>
+                <w:lang w:val="es-CO"/>
+              </w:rPr>
+            </w:pPr>
+            <w:r>
               <w:rPr>
                 <w:rFonts w:eastAsia="Times New Roman" w:cs="Times New Roman"/>
                 <w:color w:val="000000"/>
@@ -3954,166 +4033,44 @@
                 <w:szCs w:val="22"/>
                 <w:lang w:val="es-CO"/>
               </w:rPr>
-              <w:t>Se pueden mostrar algunos “usos” de los polinomios para aproximar, y mostrar el efecto gráfico de la aproximación de funciones continuas mediante polinomios. Un caso interesante es el de los polinomios de Taylor y McClaurin. Se introduce, informalmente, la idea de “polinomio interpolador”, y se pueden mostrar ejemplos analíticos y gráficos, representados mediante sistemas de cálculo simbólico, de polinomios de LaGrange, de Hermite, de Legrendre. Se puede afirmar que “</w:t>
-            </w:r>
+              <w:t>La modelación de algunos problemas prototípicos se hace mediante la discusión del problema, la identificación de la función y sus restricciones, el dominio natural y el dominio matemático, el estudio de su gráfica- usando programas de Graficación- y estudiando las relaciones entre el modelo en el contexto, las características numéricas, gráficas y analíticas de los modelos.</w:t>
+            </w:r>
+          </w:p>
+          <w:p>
+            <w:pPr>
+              <w:pStyle w:val="Normal"/>
+              <w:widowControl w:val="false"/>
+              <w:rPr>
+                <w:rFonts w:ascii="Times New Roman" w:hAnsi="Times New Roman" w:eastAsia="Times New Roman" w:cs="Times New Roman"/>
+                <w:lang w:val="es-CO"/>
+              </w:rPr>
+            </w:pPr>
+            <w:r>
+              <w:rPr>
+                <w:rFonts w:eastAsia="Times New Roman" w:cs="Times New Roman" w:ascii="Times New Roman" w:hAnsi="Times New Roman"/>
+                <w:lang w:val="es-CO"/>
+              </w:rPr>
+            </w:r>
+          </w:p>
+          <w:p>
+            <w:pPr>
+              <w:pStyle w:val="Normal"/>
+              <w:widowControl w:val="false"/>
+              <w:jc w:val="both"/>
+              <w:rPr>
+                <w:rFonts w:ascii="Times New Roman" w:hAnsi="Times New Roman" w:eastAsia="Times New Roman" w:cs="Times New Roman"/>
+                <w:lang w:val="es-CO"/>
+              </w:rPr>
+            </w:pPr>
             <w:r>
               <w:rPr>
                 <w:rFonts w:eastAsia="Times New Roman" w:cs="Times New Roman"/>
-                <w:i/>
-                <w:iCs/>
-                <w:color w:val="000000"/>
-                <w:sz w:val="22"/>
-                <w:szCs w:val="22"/>
-                <w:lang w:val="es-CO"/>
-              </w:rPr>
-              <w:t>los números racionales aproximan a los reales como los polinomios aproximan a las funciones</w:t>
-            </w:r>
-            <w:r>
-              <w:rPr>
-                <w:rFonts w:eastAsia="Times New Roman" w:cs="Times New Roman"/>
-                <w:color w:val="000000"/>
-                <w:sz w:val="22"/>
-                <w:szCs w:val="22"/>
-                <w:lang w:val="es-CO"/>
-              </w:rPr>
-              <w:t>”. </w:t>
-            </w:r>
-          </w:p>
-          <w:p>
-            <w:pPr>
-              <w:pStyle w:val="Normal"/>
-              <w:widowControl w:val="false"/>
-              <w:jc w:val="both"/>
-              <w:rPr>
-                <w:rFonts w:ascii="Times New Roman" w:hAnsi="Times New Roman" w:eastAsia="Times New Roman" w:cs="Times New Roman"/>
-                <w:lang w:val="es-CO"/>
-              </w:rPr>
-            </w:pPr>
-            <w:r>
-              <w:rPr>
-                <w:rFonts w:eastAsia="Times New Roman" w:cs="Times New Roman"/>
-                <w:color w:val="000000"/>
-                <w:sz w:val="22"/>
-                <w:szCs w:val="22"/>
-                <w:lang w:val="es-CO"/>
-              </w:rPr>
-              <w:t> </w:t>
-            </w:r>
-          </w:p>
-          <w:p>
-            <w:pPr>
-              <w:pStyle w:val="Normal"/>
-              <w:widowControl w:val="false"/>
-              <w:jc w:val="both"/>
-              <w:rPr>
-                <w:rFonts w:ascii="Times New Roman" w:hAnsi="Times New Roman" w:eastAsia="Times New Roman" w:cs="Times New Roman"/>
-                <w:lang w:val="es-CO"/>
-              </w:rPr>
-            </w:pPr>
-            <w:r>
-              <w:rPr>
-                <w:rFonts w:eastAsia="Times New Roman" w:cs="Times New Roman"/>
-                <w:color w:val="000000"/>
-                <w:sz w:val="22"/>
-                <w:szCs w:val="22"/>
-                <w:lang w:val="es-CO"/>
-              </w:rPr>
-              <w:t>La modelación de algunos problemas prototípicos se hace mediante la discusión del problema, la identificación de la función y sus restricciones, el dominio natural y el dominio matemático, el estudio de su gráfica- usando programas de Graficación- y estudiando las relaciones entre el modelo en el contexto, las características numéricas, gráficas y analíticas de los modelos.</w:t>
-            </w:r>
-          </w:p>
-          <w:p>
-            <w:pPr>
-              <w:pStyle w:val="Normal"/>
-              <w:widowControl w:val="false"/>
-              <w:rPr>
-                <w:rFonts w:ascii="Times New Roman" w:hAnsi="Times New Roman" w:eastAsia="Times New Roman" w:cs="Times New Roman"/>
-                <w:lang w:val="es-CO"/>
-              </w:rPr>
-            </w:pPr>
-            <w:r>
-              <w:rPr>
-                <w:rFonts w:eastAsia="Times New Roman" w:cs="Times New Roman" w:ascii="Times New Roman" w:hAnsi="Times New Roman"/>
-                <w:lang w:val="es-CO"/>
-              </w:rPr>
-            </w:r>
-          </w:p>
-          <w:p>
-            <w:pPr>
-              <w:pStyle w:val="Normal"/>
-              <w:widowControl w:val="false"/>
-              <w:jc w:val="both"/>
-              <w:rPr>
-                <w:rFonts w:ascii="Times New Roman" w:hAnsi="Times New Roman" w:eastAsia="Times New Roman" w:cs="Times New Roman"/>
-                <w:lang w:val="es-CO"/>
-              </w:rPr>
-            </w:pPr>
-            <w:r>
-              <w:rPr>
-                <w:rFonts w:eastAsia="Times New Roman" w:cs="Times New Roman"/>
-                <w:color w:val="000000"/>
-                <w:sz w:val="22"/>
-                <w:szCs w:val="22"/>
-                <w:lang w:val="es-CO"/>
-              </w:rPr>
-              <w:t>Algunos problemas sobre máximos y mínimos pueden resolverse con métodos diferentes a los provistos por la derivada. A guisa de ejemplo, cuando se pide encontrar la distancia mínima entre un punto de coordenadas (a,0) y la curva y=f(x)= (x) (1/2), es posible encontrar distancia mínima descartando la raíz cuadrada y calculando la “distancia mínima” a partir de la expresión cuadrática (x-a)</w:t>
-            </w:r>
-            <w:r>
-              <w:rPr>
-                <w:rFonts w:eastAsia="Times New Roman" w:cs="Times New Roman"/>
-                <w:color w:val="000000"/>
-                <w:sz w:val="13"/>
-                <w:szCs w:val="13"/>
-                <w:vertAlign w:val="superscript"/>
-                <w:lang w:val="es-CO"/>
-              </w:rPr>
-              <w:t>2</w:t>
-            </w:r>
-            <w:r>
-              <w:rPr>
-                <w:rFonts w:eastAsia="Times New Roman" w:cs="Times New Roman"/>
-                <w:color w:val="000000"/>
-                <w:sz w:val="22"/>
-                <w:szCs w:val="22"/>
-                <w:lang w:val="es-CO"/>
-              </w:rPr>
-              <w:t>+x, que opera dentro de la expresión radical. De tal suerte que usando las características de la parábola es posible encontrar el valor de x donde la distancia es mínima, por tanto, las coordenadas del punto sobre la curva, y en consecuencia la distancia mínima (se argumenta que la función raíz cuadrada es creciente y por tanto preserva el “orden”). </w:t>
-            </w:r>
-          </w:p>
-          <w:p>
-            <w:pPr>
-              <w:pStyle w:val="Normal"/>
-              <w:widowControl w:val="false"/>
-              <w:rPr>
-                <w:rFonts w:ascii="Times New Roman" w:hAnsi="Times New Roman" w:eastAsia="Times New Roman" w:cs="Times New Roman"/>
-                <w:lang w:val="es-CO"/>
-              </w:rPr>
-            </w:pPr>
-            <w:r>
-              <w:rPr>
-                <w:rFonts w:eastAsia="Times New Roman" w:cs="Times New Roman" w:ascii="Times New Roman" w:hAnsi="Times New Roman"/>
-                <w:lang w:val="es-CO"/>
-              </w:rPr>
-            </w:r>
-          </w:p>
-          <w:p>
-            <w:pPr>
-              <w:pStyle w:val="Normal"/>
-              <w:widowControl w:val="false"/>
-              <w:jc w:val="both"/>
-              <w:rPr>
-                <w:rFonts w:ascii="Times New Roman" w:hAnsi="Times New Roman" w:eastAsia="Times New Roman" w:cs="Times New Roman"/>
-                <w:lang w:val="es-CO"/>
-              </w:rPr>
-            </w:pPr>
-            <w:r>
-              <w:rPr>
-                <w:rFonts w:eastAsia="Times New Roman" w:cs="Times New Roman"/>
-                <w:color w:val="000000"/>
-                <w:sz w:val="22"/>
-                <w:szCs w:val="22"/>
-                <w:lang w:val="es-CO"/>
-              </w:rPr>
-              <w:t>Se pueden ilustrar, gráficamente, algunos sistemas dinámicos lineales y no lineales, mediante sistemas de representación dinámica. Por ejemplo:</w:t>
+                <w:color w:val="000000"/>
+                <w:sz w:val="22"/>
+                <w:szCs w:val="22"/>
+                <w:lang w:val="es-CO"/>
+              </w:rPr>
+              <w:t>Algunos problemas sobre máximos y mínimos pueden resolverse con métodos diferentes a los provistos por la derivada. Se pueden ilustrar, gráficamente, algunos sistemas dinámicos lineales y no lineales, mediante sistemas de representación dinámica.</w:t>
             </w:r>
           </w:p>
           <w:p>
@@ -4138,8 +4095,9 @@
               <w:widowControl w:val="false"/>
               <w:numPr>
                 <w:ilvl w:val="0"/>
-                <w:numId w:val="14"/>
+                <w:numId w:val="0"/>
               </w:numPr>
+              <w:ind w:left="720" w:hanging="0"/>
               <w:jc w:val="both"/>
               <w:textAlignment w:val="baseline"/>
               <w:rPr>
@@ -4151,80 +4109,7 @@
               </w:rPr>
             </w:pPr>
             <w:r>
-              <w:rPr>
-                <w:rFonts w:eastAsia="Times New Roman" w:cs="Times New Roman"/>
-                <w:color w:val="000000"/>
-                <w:sz w:val="22"/>
-                <w:szCs w:val="22"/>
-                <w:lang w:val="es-CO"/>
-              </w:rPr>
-              <w:t>Discutir el péndulo lineal y el péndulo no lineal, para lo cual no es deducir las representaciones analíticas, sino plantearlas y discutir el papel de cada uno de los símbolos, de las operaciones, su función. La intención de incluir estas ilustraciones es “discutir” fenómenos, leer las expresiones simbólicas, usar otros sistemas de representación, apreciar representaciones dinámicas, y en general, intentar motivar a los estudiantes con la belleza oculta de las matemáticas y con su dificultad innata. </w:t>
-            </w:r>
-          </w:p>
-          <w:p>
-            <w:pPr>
-              <w:pStyle w:val="Normal"/>
-              <w:widowControl w:val="false"/>
-              <w:numPr>
-                <w:ilvl w:val="0"/>
-                <w:numId w:val="14"/>
-              </w:numPr>
-              <w:jc w:val="both"/>
-              <w:textAlignment w:val="baseline"/>
-              <w:rPr>
-                <w:rFonts w:eastAsia="Times New Roman" w:cs="Times New Roman"/>
-                <w:color w:val="000000"/>
-                <w:sz w:val="22"/>
-                <w:szCs w:val="22"/>
-                <w:lang w:val="es-CO"/>
-              </w:rPr>
-            </w:pPr>
-            <w:r>
-              <w:rPr>
-                <w:rFonts w:eastAsia="Times New Roman" w:cs="Times New Roman"/>
-                <w:color w:val="000000"/>
-                <w:sz w:val="22"/>
-                <w:szCs w:val="22"/>
-                <w:lang w:val="es-CO"/>
-              </w:rPr>
-              <w:t>Discutir conceptos de “caos” numérico, mediante la introducción del concepto de iteración, usando funciones elementales.</w:t>
-            </w:r>
-          </w:p>
-          <w:p>
-            <w:pPr>
-              <w:pStyle w:val="Normal"/>
-              <w:widowControl w:val="false"/>
-              <w:rPr>
-                <w:rFonts w:ascii="Times New Roman" w:hAnsi="Times New Roman" w:eastAsia="Times New Roman" w:cs="Times New Roman"/>
-                <w:lang w:val="es-CO"/>
-              </w:rPr>
-            </w:pPr>
-            <w:r>
-              <w:rPr>
-                <w:rFonts w:eastAsia="Times New Roman" w:cs="Times New Roman" w:ascii="Times New Roman" w:hAnsi="Times New Roman"/>
-                <w:lang w:val="es-CO"/>
-              </w:rPr>
-            </w:r>
-          </w:p>
-          <w:p>
-            <w:pPr>
-              <w:pStyle w:val="Normal"/>
-              <w:widowControl w:val="false"/>
-              <w:jc w:val="both"/>
-              <w:rPr>
-                <w:rFonts w:ascii="Times New Roman" w:hAnsi="Times New Roman" w:eastAsia="Times New Roman" w:cs="Times New Roman"/>
-                <w:lang w:val="es-CO"/>
-              </w:rPr>
-            </w:pPr>
-            <w:r>
-              <w:rPr>
-                <w:rFonts w:eastAsia="Times New Roman" w:cs="Times New Roman"/>
-                <w:color w:val="000000"/>
-                <w:sz w:val="22"/>
-                <w:szCs w:val="22"/>
-                <w:lang w:val="es-CO"/>
-              </w:rPr>
-              <w:t>Si bien estos ejemplos pueden verse como “divertimentos” matemáticos su intención es motivar a los estudiantes con una componente discursiva, no formal y lúdica de las matemáticas.</w:t>
+              <w:rPr/>
             </w:r>
           </w:p>
           <w:p>
@@ -4274,8 +4159,8 @@
         <w:tblLook w:val="0600" w:noHBand="1" w:noVBand="1" w:firstColumn="0" w:lastRow="0" w:lastColumn="0" w:firstRow="0"/>
       </w:tblPr>
       <w:tblGrid>
-        <w:gridCol w:w="6099"/>
-        <w:gridCol w:w="1417"/>
+        <w:gridCol w:w="6098"/>
+        <w:gridCol w:w="1418"/>
         <w:gridCol w:w="2979"/>
       </w:tblGrid>
       <w:tr>
@@ -4360,7 +4245,7 @@
         </w:trPr>
         <w:tc>
           <w:tcPr>
-            <w:tcW w:w="6099" w:type="dxa"/>
+            <w:tcW w:w="6098" w:type="dxa"/>
             <w:tcBorders>
               <w:top w:val="single" w:sz="4" w:space="0" w:color="7F7F7F"/>
               <w:left w:val="single" w:sz="4" w:space="0" w:color="7F7F7F"/>
@@ -4393,7 +4278,7 @@
         </w:tc>
         <w:tc>
           <w:tcPr>
-            <w:tcW w:w="1417" w:type="dxa"/>
+            <w:tcW w:w="1418" w:type="dxa"/>
             <w:tcBorders>
               <w:top w:val="single" w:sz="4" w:space="0" w:color="7F7F7F"/>
               <w:left w:val="single" w:sz="4" w:space="0" w:color="7F7F7F"/>
@@ -4453,7 +4338,7 @@
                 <w:sz w:val="22"/>
                 <w:szCs w:val="22"/>
               </w:rPr>
-              <w:t xml:space="preserve">Fecha </w:t>
+              <w:t>Fecha</w:t>
             </w:r>
           </w:p>
         </w:tc>
@@ -4464,7 +4349,7 @@
         </w:trPr>
         <w:tc>
           <w:tcPr>
-            <w:tcW w:w="6099" w:type="dxa"/>
+            <w:tcW w:w="6098" w:type="dxa"/>
             <w:tcBorders>
               <w:top w:val="single" w:sz="4" w:space="0" w:color="7F7F7F"/>
               <w:left w:val="single" w:sz="4" w:space="0" w:color="7F7F7F"/>
@@ -4495,7 +4380,7 @@
         </w:tc>
         <w:tc>
           <w:tcPr>
-            <w:tcW w:w="1417" w:type="dxa"/>
+            <w:tcW w:w="1418" w:type="dxa"/>
             <w:tcBorders>
               <w:top w:val="single" w:sz="4" w:space="0" w:color="7F7F7F"/>
               <w:left w:val="single" w:sz="4" w:space="0" w:color="7F7F7F"/>
@@ -4536,14 +4421,14 @@
               <w:widowControl w:val="false"/>
               <w:jc w:val="center"/>
               <w:rPr>
-                <w:color w:themeColor="text1" w:themeTint="a6" w:val="595959"/>
+                <w:color w:val="595959" w:themeColor="text1" w:themeTint="a6"/>
                 <w:sz w:val="16"/>
                 <w:szCs w:val="16"/>
               </w:rPr>
             </w:pPr>
             <w:r>
               <w:rPr>
-                <w:color w:themeColor="text1" w:themeTint="a6" w:val="595959"/>
+                <w:color w:val="595959" w:themeColor="text1" w:themeTint="a6"/>
                 <w:sz w:val="16"/>
                 <w:szCs w:val="16"/>
               </w:rPr>
@@ -4558,7 +4443,7 @@
         </w:trPr>
         <w:tc>
           <w:tcPr>
-            <w:tcW w:w="6099" w:type="dxa"/>
+            <w:tcW w:w="6098" w:type="dxa"/>
             <w:tcBorders>
               <w:top w:val="single" w:sz="4" w:space="0" w:color="7F7F7F"/>
               <w:left w:val="single" w:sz="4" w:space="0" w:color="7F7F7F"/>
@@ -4589,7 +4474,7 @@
         </w:tc>
         <w:tc>
           <w:tcPr>
-            <w:tcW w:w="1417" w:type="dxa"/>
+            <w:tcW w:w="1418" w:type="dxa"/>
             <w:tcBorders>
               <w:top w:val="single" w:sz="4" w:space="0" w:color="7F7F7F"/>
               <w:left w:val="single" w:sz="4" w:space="0" w:color="7F7F7F"/>
@@ -4608,7 +4493,11 @@
             </w:pPr>
             <w:r>
               <w:rPr/>
-              <w:t>15</w:t>
+              <w:t>1</w:t>
+            </w:r>
+            <w:r>
+              <w:rPr/>
+              <w:t>7</w:t>
             </w:r>
           </w:p>
         </w:tc>
@@ -4630,14 +4519,14 @@
               <w:widowControl w:val="false"/>
               <w:jc w:val="center"/>
               <w:rPr>
-                <w:color w:themeColor="text1" w:themeTint="a6" w:val="595959"/>
+                <w:color w:val="595959" w:themeColor="text1" w:themeTint="a6"/>
                 <w:sz w:val="16"/>
                 <w:szCs w:val="16"/>
               </w:rPr>
             </w:pPr>
             <w:r>
               <w:rPr>
-                <w:color w:themeColor="text1" w:themeTint="a6" w:val="595959"/>
+                <w:color w:val="595959" w:themeColor="text1" w:themeTint="a6"/>
                 <w:sz w:val="16"/>
                 <w:szCs w:val="16"/>
               </w:rPr>
@@ -4652,7 +4541,7 @@
         </w:trPr>
         <w:tc>
           <w:tcPr>
-            <w:tcW w:w="6099" w:type="dxa"/>
+            <w:tcW w:w="6098" w:type="dxa"/>
             <w:tcBorders>
               <w:top w:val="single" w:sz="4" w:space="0" w:color="7F7F7F"/>
               <w:left w:val="single" w:sz="4" w:space="0" w:color="7F7F7F"/>
@@ -4683,7 +4572,7 @@
         </w:tc>
         <w:tc>
           <w:tcPr>
-            <w:tcW w:w="1417" w:type="dxa"/>
+            <w:tcW w:w="1418" w:type="dxa"/>
             <w:tcBorders>
               <w:top w:val="single" w:sz="4" w:space="0" w:color="7F7F7F"/>
               <w:left w:val="single" w:sz="4" w:space="0" w:color="7F7F7F"/>
@@ -4702,7 +4591,7 @@
             </w:pPr>
             <w:r>
               <w:rPr/>
-              <w:t>15</w:t>
+              <w:t>20</w:t>
             </w:r>
           </w:p>
         </w:tc>
@@ -4724,14 +4613,14 @@
               <w:widowControl w:val="false"/>
               <w:jc w:val="center"/>
               <w:rPr>
-                <w:color w:themeColor="text1" w:themeTint="a6" w:val="595959"/>
+                <w:color w:val="595959" w:themeColor="text1" w:themeTint="a6"/>
                 <w:sz w:val="16"/>
                 <w:szCs w:val="16"/>
               </w:rPr>
             </w:pPr>
             <w:r>
               <w:rPr>
-                <w:color w:themeColor="text1" w:themeTint="a6" w:val="595959"/>
+                <w:color w:val="595959" w:themeColor="text1" w:themeTint="a6"/>
                 <w:sz w:val="16"/>
                 <w:szCs w:val="16"/>
               </w:rPr>
@@ -4746,7 +4635,7 @@
         </w:trPr>
         <w:tc>
           <w:tcPr>
-            <w:tcW w:w="6099" w:type="dxa"/>
+            <w:tcW w:w="6098" w:type="dxa"/>
             <w:tcBorders>
               <w:top w:val="single" w:sz="4" w:space="0" w:color="7F7F7F"/>
               <w:left w:val="single" w:sz="4" w:space="0" w:color="7F7F7F"/>
@@ -4769,13 +4658,13 @@
                 <w:sz w:val="22"/>
                 <w:szCs w:val="22"/>
               </w:rPr>
-              <w:t>Parcial4 Eje 4</w:t>
-            </w:r>
-          </w:p>
-        </w:tc>
-        <w:tc>
-          <w:tcPr>
-            <w:tcW w:w="1417" w:type="dxa"/>
+              <w:t>Quiz1</w:t>
+            </w:r>
+          </w:p>
+        </w:tc>
+        <w:tc>
+          <w:tcPr>
+            <w:tcW w:w="1418" w:type="dxa"/>
             <w:tcBorders>
               <w:top w:val="single" w:sz="4" w:space="0" w:color="7F7F7F"/>
               <w:left w:val="single" w:sz="4" w:space="0" w:color="7F7F7F"/>
@@ -4794,7 +4683,11 @@
             </w:pPr>
             <w:r>
               <w:rPr/>
-              <w:t>15</w:t>
+              <w:t>1</w:t>
+            </w:r>
+            <w:r>
+              <w:rPr/>
+              <w:t>0</w:t>
             </w:r>
           </w:p>
         </w:tc>
@@ -4816,14 +4709,14 @@
               <w:widowControl w:val="false"/>
               <w:jc w:val="center"/>
               <w:rPr>
-                <w:color w:themeColor="text1" w:themeTint="a6" w:val="595959"/>
+                <w:color w:val="595959" w:themeColor="text1" w:themeTint="a6"/>
                 <w:sz w:val="16"/>
                 <w:szCs w:val="16"/>
               </w:rPr>
             </w:pPr>
             <w:r>
               <w:rPr>
-                <w:color w:themeColor="text1" w:themeTint="a6" w:val="595959"/>
+                <w:color w:val="595959" w:themeColor="text1" w:themeTint="a6"/>
                 <w:sz w:val="16"/>
                 <w:szCs w:val="16"/>
               </w:rPr>
@@ -4839,9 +4732,8 @@
         </w:trPr>
         <w:tc>
           <w:tcPr>
-            <w:tcW w:w="6099" w:type="dxa"/>
-            <w:tcBorders>
-              <w:top w:val="single" w:sz="4" w:space="0" w:color="7F7F7F"/>
+            <w:tcW w:w="6098" w:type="dxa"/>
+            <w:tcBorders>
               <w:left w:val="single" w:sz="4" w:space="0" w:color="7F7F7F"/>
               <w:bottom w:val="single" w:sz="4" w:space="0" w:color="7F7F7F"/>
               <w:right w:val="single" w:sz="4" w:space="0" w:color="7F7F7F"/>
@@ -4857,21 +4749,19 @@
                 <w:szCs w:val="22"/>
               </w:rPr>
             </w:pPr>
-            <w:bookmarkEnd w:id="1"/>
-            <w:r>
-              <w:rPr>
-                <w:sz w:val="22"/>
-                <w:szCs w:val="22"/>
-              </w:rPr>
-              <w:t xml:space="preserve">Seguimiento </w:t>
-            </w:r>
-          </w:p>
-        </w:tc>
-        <w:tc>
-          <w:tcPr>
-            <w:tcW w:w="1417" w:type="dxa"/>
-            <w:tcBorders>
-              <w:top w:val="single" w:sz="4" w:space="0" w:color="7F7F7F"/>
+            <w:r>
+              <w:rPr>
+                <w:sz w:val="22"/>
+                <w:szCs w:val="22"/>
+              </w:rPr>
+              <w:t>Quiz2</w:t>
+            </w:r>
+          </w:p>
+        </w:tc>
+        <w:tc>
+          <w:tcPr>
+            <w:tcW w:w="1418" w:type="dxa"/>
+            <w:tcBorders>
               <w:left w:val="single" w:sz="4" w:space="0" w:color="7F7F7F"/>
               <w:bottom w:val="single" w:sz="4" w:space="0" w:color="7F7F7F"/>
               <w:right w:val="single" w:sz="4" w:space="0" w:color="7F7F7F"/>
@@ -4888,7 +4778,7 @@
             </w:pPr>
             <w:r>
               <w:rPr/>
-              <w:t>35</w:t>
+              <w:t>10</w:t>
             </w:r>
           </w:p>
         </w:tc>
@@ -4896,7 +4786,6 @@
           <w:tcPr>
             <w:tcW w:w="2979" w:type="dxa"/>
             <w:tcBorders>
-              <w:top w:val="single" w:sz="4" w:space="0" w:color="7F7F7F"/>
               <w:left w:val="single" w:sz="4" w:space="0" w:color="7F7F7F"/>
               <w:bottom w:val="single" w:sz="4" w:space="0" w:color="7F7F7F"/>
               <w:right w:val="single" w:sz="4" w:space="0" w:color="7F7F7F"/>
@@ -4910,18 +4799,17 @@
               <w:widowControl w:val="false"/>
               <w:jc w:val="center"/>
               <w:rPr>
-                <w:color w:themeColor="text1" w:themeTint="a6" w:val="595959"/>
+                <w:color w:val="595959" w:themeColor="text1" w:themeTint="a6"/>
                 <w:sz w:val="16"/>
                 <w:szCs w:val="16"/>
               </w:rPr>
             </w:pPr>
             <w:r>
               <w:rPr>
-                <w:color w:themeColor="text1" w:themeTint="a6" w:val="595959"/>
+                <w:color w:val="595959" w:themeColor="text1" w:themeTint="a6"/>
                 <w:sz w:val="16"/>
                 <w:szCs w:val="16"/>
               </w:rPr>
-              <w:t>Constante</w:t>
             </w:r>
           </w:p>
         </w:tc>
@@ -4932,7 +4820,7 @@
         </w:trPr>
         <w:tc>
           <w:tcPr>
-            <w:tcW w:w="6099" w:type="dxa"/>
+            <w:tcW w:w="6098" w:type="dxa"/>
             <w:tcBorders>
               <w:top w:val="single" w:sz="4" w:space="0" w:color="7F7F7F"/>
               <w:left w:val="single" w:sz="4" w:space="0" w:color="7F7F7F"/>
@@ -4950,18 +4838,19 @@
                 <w:szCs w:val="22"/>
               </w:rPr>
             </w:pPr>
-            <w:r>
-              <w:rPr>
-                <w:sz w:val="22"/>
-                <w:szCs w:val="22"/>
-              </w:rPr>
-              <w:t>Autoevaluación</w:t>
-            </w:r>
-          </w:p>
-        </w:tc>
-        <w:tc>
-          <w:tcPr>
-            <w:tcW w:w="1417" w:type="dxa"/>
+            <w:bookmarkEnd w:id="1"/>
+            <w:r>
+              <w:rPr>
+                <w:sz w:val="22"/>
+                <w:szCs w:val="22"/>
+              </w:rPr>
+              <w:t>Seguimiento</w:t>
+            </w:r>
+          </w:p>
+        </w:tc>
+        <w:tc>
+          <w:tcPr>
+            <w:tcW w:w="1418" w:type="dxa"/>
             <w:tcBorders>
               <w:top w:val="single" w:sz="4" w:space="0" w:color="7F7F7F"/>
               <w:left w:val="single" w:sz="4" w:space="0" w:color="7F7F7F"/>
@@ -4980,7 +4869,7 @@
             </w:pPr>
             <w:r>
               <w:rPr/>
-              <w:t>5</w:t>
+              <w:t>20</w:t>
             </w:r>
           </w:p>
         </w:tc>
@@ -5002,18 +4891,198 @@
               <w:widowControl w:val="false"/>
               <w:jc w:val="center"/>
               <w:rPr>
-                <w:color w:themeColor="text1" w:themeTint="a6" w:val="595959"/>
+                <w:color w:val="595959" w:themeColor="text1" w:themeTint="a6"/>
                 <w:sz w:val="16"/>
                 <w:szCs w:val="16"/>
               </w:rPr>
             </w:pPr>
             <w:r>
               <w:rPr>
-                <w:color w:themeColor="text1" w:themeTint="a6" w:val="595959"/>
+                <w:color w:val="595959" w:themeColor="text1" w:themeTint="a6"/>
                 <w:sz w:val="16"/>
                 <w:szCs w:val="16"/>
               </w:rPr>
+              <w:t>Constante</w:t>
+            </w:r>
+          </w:p>
+        </w:tc>
+      </w:tr>
+      <w:tr>
+        <w:trPr>
+          <w:trHeight w:val="397" w:hRule="atLeast"/>
+        </w:trPr>
+        <w:tc>
+          <w:tcPr>
+            <w:tcW w:w="6098" w:type="dxa"/>
+            <w:tcBorders>
+              <w:top w:val="single" w:sz="4" w:space="0" w:color="7F7F7F"/>
+              <w:left w:val="single" w:sz="4" w:space="0" w:color="7F7F7F"/>
+              <w:bottom w:val="single" w:sz="4" w:space="0" w:color="7F7F7F"/>
+              <w:right w:val="single" w:sz="4" w:space="0" w:color="7F7F7F"/>
+            </w:tcBorders>
+            <w:shd w:color="auto" w:fill="auto" w:val="clear"/>
+          </w:tcPr>
+          <w:p>
+            <w:pPr>
+              <w:pStyle w:val="Normal"/>
+              <w:widowControl w:val="false"/>
+              <w:rPr>
+                <w:sz w:val="22"/>
+                <w:szCs w:val="22"/>
+              </w:rPr>
+            </w:pPr>
+            <w:r>
+              <w:rPr>
+                <w:sz w:val="22"/>
+                <w:szCs w:val="22"/>
+              </w:rPr>
+              <w:t>Autoevaluación</w:t>
+            </w:r>
+          </w:p>
+        </w:tc>
+        <w:tc>
+          <w:tcPr>
+            <w:tcW w:w="1418" w:type="dxa"/>
+            <w:tcBorders>
+              <w:top w:val="single" w:sz="4" w:space="0" w:color="7F7F7F"/>
+              <w:left w:val="single" w:sz="4" w:space="0" w:color="7F7F7F"/>
+              <w:bottom w:val="single" w:sz="4" w:space="0" w:color="7F7F7F"/>
+              <w:right w:val="single" w:sz="4" w:space="0" w:color="7F7F7F"/>
+            </w:tcBorders>
+            <w:shd w:color="auto" w:fill="auto" w:val="clear"/>
+            <w:vAlign w:val="center"/>
+          </w:tcPr>
+          <w:p>
+            <w:pPr>
+              <w:pStyle w:val="Normal"/>
+              <w:widowControl w:val="false"/>
+              <w:jc w:val="center"/>
+              <w:rPr/>
+            </w:pPr>
+            <w:r>
+              <w:rPr/>
+              <w:t>5</w:t>
+            </w:r>
+          </w:p>
+        </w:tc>
+        <w:tc>
+          <w:tcPr>
+            <w:tcW w:w="2979" w:type="dxa"/>
+            <w:tcBorders>
+              <w:top w:val="single" w:sz="4" w:space="0" w:color="7F7F7F"/>
+              <w:left w:val="single" w:sz="4" w:space="0" w:color="7F7F7F"/>
+              <w:bottom w:val="single" w:sz="4" w:space="0" w:color="7F7F7F"/>
+              <w:right w:val="single" w:sz="4" w:space="0" w:color="7F7F7F"/>
+            </w:tcBorders>
+            <w:shd w:color="auto" w:fill="auto" w:val="clear"/>
+            <w:vAlign w:val="center"/>
+          </w:tcPr>
+          <w:p>
+            <w:pPr>
+              <w:pStyle w:val="Normal"/>
+              <w:widowControl w:val="false"/>
+              <w:jc w:val="center"/>
+              <w:rPr>
+                <w:color w:val="595959" w:themeColor="text1" w:themeTint="a6"/>
+                <w:sz w:val="16"/>
+                <w:szCs w:val="16"/>
+              </w:rPr>
+            </w:pPr>
+            <w:r>
+              <w:rPr>
+                <w:color w:val="595959" w:themeColor="text1" w:themeTint="a6"/>
+                <w:sz w:val="16"/>
+                <w:szCs w:val="16"/>
+              </w:rPr>
               <w:t>Noviembre 28</w:t>
+            </w:r>
+          </w:p>
+        </w:tc>
+      </w:tr>
+      <w:tr>
+        <w:trPr>
+          <w:trHeight w:val="397" w:hRule="atLeast"/>
+        </w:trPr>
+        <w:tc>
+          <w:tcPr>
+            <w:tcW w:w="6098" w:type="dxa"/>
+            <w:tcBorders>
+              <w:left w:val="single" w:sz="4" w:space="0" w:color="7F7F7F"/>
+              <w:bottom w:val="single" w:sz="4" w:space="0" w:color="7F7F7F"/>
+              <w:right w:val="single" w:sz="4" w:space="0" w:color="7F7F7F"/>
+            </w:tcBorders>
+            <w:shd w:color="auto" w:fill="auto" w:val="clear"/>
+          </w:tcPr>
+          <w:p>
+            <w:pPr>
+              <w:pStyle w:val="Normal"/>
+              <w:widowControl w:val="false"/>
+              <w:rPr>
+                <w:sz w:val="22"/>
+                <w:szCs w:val="22"/>
+              </w:rPr>
+            </w:pPr>
+            <w:r>
+              <w:rPr>
+                <w:sz w:val="22"/>
+                <w:szCs w:val="22"/>
+              </w:rPr>
+              <w:t xml:space="preserve">Video </w:t>
+            </w:r>
+          </w:p>
+        </w:tc>
+        <w:tc>
+          <w:tcPr>
+            <w:tcW w:w="1418" w:type="dxa"/>
+            <w:tcBorders>
+              <w:left w:val="single" w:sz="4" w:space="0" w:color="7F7F7F"/>
+              <w:bottom w:val="single" w:sz="4" w:space="0" w:color="7F7F7F"/>
+              <w:right w:val="single" w:sz="4" w:space="0" w:color="7F7F7F"/>
+            </w:tcBorders>
+            <w:shd w:color="auto" w:fill="auto" w:val="clear"/>
+            <w:vAlign w:val="center"/>
+          </w:tcPr>
+          <w:p>
+            <w:pPr>
+              <w:pStyle w:val="Normal"/>
+              <w:widowControl w:val="false"/>
+              <w:jc w:val="center"/>
+              <w:rPr/>
+            </w:pPr>
+            <w:r>
+              <w:rPr/>
+              <w:t>3</w:t>
+            </w:r>
+          </w:p>
+        </w:tc>
+        <w:tc>
+          <w:tcPr>
+            <w:tcW w:w="2979" w:type="dxa"/>
+            <w:tcBorders>
+              <w:left w:val="single" w:sz="4" w:space="0" w:color="7F7F7F"/>
+              <w:bottom w:val="single" w:sz="4" w:space="0" w:color="7F7F7F"/>
+              <w:right w:val="single" w:sz="4" w:space="0" w:color="7F7F7F"/>
+            </w:tcBorders>
+            <w:shd w:color="auto" w:fill="auto" w:val="clear"/>
+            <w:vAlign w:val="center"/>
+          </w:tcPr>
+          <w:p>
+            <w:pPr>
+              <w:pStyle w:val="Normal"/>
+              <w:widowControl w:val="false"/>
+              <w:jc w:val="center"/>
+              <w:rPr>
+                <w:color w:val="595959" w:themeColor="text1" w:themeTint="a6"/>
+                <w:sz w:val="16"/>
+                <w:szCs w:val="16"/>
+              </w:rPr>
+            </w:pPr>
+            <w:r>
+              <w:rPr>
+                <w:color w:val="595959" w:themeColor="text1" w:themeTint="a6"/>
+                <w:sz w:val="16"/>
+                <w:szCs w:val="16"/>
+              </w:rPr>
             </w:r>
           </w:p>
         </w:tc>
@@ -5088,7 +5157,7 @@
             </w:r>
             <w:r>
               <w:rPr>
-                <w:rStyle w:val="FootnoteReference"/>
+                <w:rStyle w:val="Ancladenotaalpie"/>
                 <w:b/>
                 <w:sz w:val="22"/>
                 <w:szCs w:val="22"/>
@@ -5235,7 +5304,7 @@
                 <w:numId w:val="0"/>
               </w:numPr>
               <w:spacing w:before="0" w:after="0"/>
-              <w:ind w:hanging="0" w:left="720"/>
+              <w:ind w:left="720" w:hanging="0"/>
               <w:contextualSpacing/>
               <w:jc w:val="both"/>
               <w:rPr>
@@ -6412,8 +6481,8 @@
         <w:tblLook w:val="0600" w:noHBand="1" w:noVBand="1" w:firstColumn="0" w:lastRow="0" w:lastColumn="0" w:firstRow="0"/>
       </w:tblPr>
       <w:tblGrid>
-        <w:gridCol w:w="287"/>
-        <w:gridCol w:w="3262"/>
+        <w:gridCol w:w="286"/>
+        <w:gridCol w:w="3263"/>
         <w:gridCol w:w="283"/>
         <w:gridCol w:w="3118"/>
         <w:gridCol w:w="285"/>
@@ -6572,7 +6641,7 @@
         </w:trPr>
         <w:tc>
           <w:tcPr>
-            <w:tcW w:w="287" w:type="dxa"/>
+            <w:tcW w:w="286" w:type="dxa"/>
             <w:tcBorders>
               <w:left w:val="single" w:sz="4" w:space="0" w:color="7F7F7F"/>
             </w:tcBorders>
@@ -6593,7 +6662,7 @@
         </w:tc>
         <w:tc>
           <w:tcPr>
-            <w:tcW w:w="3262" w:type="dxa"/>
+            <w:tcW w:w="3263" w:type="dxa"/>
             <w:tcBorders>
               <w:bottom w:val="single" w:sz="4" w:space="0" w:color="7F7F7F"/>
             </w:tcBorders>
@@ -6756,7 +6825,7 @@
         </w:trPr>
         <w:tc>
           <w:tcPr>
-            <w:tcW w:w="287" w:type="dxa"/>
+            <w:tcW w:w="286" w:type="dxa"/>
             <w:tcBorders>
               <w:left w:val="single" w:sz="4" w:space="0" w:color="7F7F7F"/>
               <w:bottom w:val="single" w:sz="4" w:space="0" w:color="000000"/>
@@ -6777,7 +6846,7 @@
         </w:tc>
         <w:tc>
           <w:tcPr>
-            <w:tcW w:w="3262" w:type="dxa"/>
+            <w:tcW w:w="3263" w:type="dxa"/>
             <w:tcBorders>
               <w:top w:val="single" w:sz="4" w:space="0" w:color="7F7F7F"/>
               <w:bottom w:val="single" w:sz="4" w:space="0" w:color="000000"/>
@@ -9989,7 +10058,7 @@
       <w:lang w:val="es-ES" w:eastAsia="es-CO" w:bidi="ar-SA"/>
     </w:rPr>
   </w:style>
-  <w:style w:type="paragraph" w:styleId="Heading1">
+  <w:style w:type="paragraph" w:styleId="Ttulo1">
     <w:name w:val="Heading 1"/>
     <w:basedOn w:val="Normal"/>
     <w:next w:val="Normal"/>
@@ -10002,7 +10071,7 @@
       <w:b/>
     </w:rPr>
   </w:style>
-  <w:style w:type="paragraph" w:styleId="Heading2">
+  <w:style w:type="paragraph" w:styleId="Ttulo2">
     <w:name w:val="Heading 2"/>
     <w:basedOn w:val="Normal"/>
     <w:next w:val="Normal"/>
@@ -10016,7 +10085,7 @@
       <w:b/>
     </w:rPr>
   </w:style>
-  <w:style w:type="paragraph" w:styleId="Heading3">
+  <w:style w:type="paragraph" w:styleId="Ttulo3">
     <w:name w:val="Heading 3"/>
     <w:basedOn w:val="Normal"/>
     <w:next w:val="Normal"/>
@@ -10033,7 +10102,7 @@
       <w:szCs w:val="28"/>
     </w:rPr>
   </w:style>
-  <w:style w:type="paragraph" w:styleId="Heading4">
+  <w:style w:type="paragraph" w:styleId="Ttulo4">
     <w:name w:val="Heading 4"/>
     <w:basedOn w:val="Normal"/>
     <w:next w:val="Normal"/>
@@ -10048,7 +10117,7 @@
       <w:sz w:val="16"/>
     </w:rPr>
   </w:style>
-  <w:style w:type="paragraph" w:styleId="Heading5">
+  <w:style w:type="paragraph" w:styleId="Ttulo5">
     <w:name w:val="Heading 5"/>
     <w:basedOn w:val="Normal"/>
     <w:next w:val="Normal"/>
@@ -10065,7 +10134,7 @@
       <w:szCs w:val="22"/>
     </w:rPr>
   </w:style>
-  <w:style w:type="paragraph" w:styleId="Heading6">
+  <w:style w:type="paragraph" w:styleId="Ttulo6">
     <w:name w:val="Heading 6"/>
     <w:basedOn w:val="Normal"/>
     <w:next w:val="Normal"/>
@@ -10180,7 +10249,7 @@
       <w:vertAlign w:val="superscript"/>
     </w:rPr>
   </w:style>
-  <w:style w:type="character" w:styleId="EndnoteReference">
+  <w:style w:type="character" w:styleId="Ancladenotafinal">
     <w:name w:val="Endnote Reference"/>
     <w:rPr>
       <w:vertAlign w:val="superscript"/>
@@ -10219,7 +10288,7 @@
       <w:vertAlign w:val="superscript"/>
     </w:rPr>
   </w:style>
-  <w:style w:type="character" w:styleId="FootnoteReference">
+  <w:style w:type="character" w:styleId="Ancladenotaalpie">
     <w:name w:val="Footnote Reference"/>
     <w:rPr>
       <w:vertAlign w:val="superscript"/>
@@ -10228,7 +10297,7 @@
   <w:style w:type="paragraph" w:styleId="Ttulo">
     <w:name w:val="Título"/>
     <w:basedOn w:val="Normal"/>
-    <w:next w:val="BodyText"/>
+    <w:next w:val="Cuerpodetexto"/>
     <w:qFormat/>
     <w:pPr>
       <w:keepNext w:val="true"/>
@@ -10240,7 +10309,7 @@
       <w:szCs w:val="28"/>
     </w:rPr>
   </w:style>
-  <w:style w:type="paragraph" w:styleId="BodyText">
+  <w:style w:type="paragraph" w:styleId="Cuerpodetexto">
     <w:name w:val="Body Text"/>
     <w:basedOn w:val="Normal"/>
     <w:pPr>
@@ -10248,15 +10317,15 @@
     </w:pPr>
     <w:rPr/>
   </w:style>
-  <w:style w:type="paragraph" w:styleId="List">
+  <w:style w:type="paragraph" w:styleId="Lista">
     <w:name w:val="List"/>
-    <w:basedOn w:val="BodyText"/>
+    <w:basedOn w:val="Cuerpodetexto"/>
     <w:pPr/>
     <w:rPr>
       <w:rFonts w:cs="FreeSans"/>
     </w:rPr>
   </w:style>
-  <w:style w:type="paragraph" w:styleId="Caption">
+  <w:style w:type="paragraph" w:styleId="Leyenda">
     <w:name w:val="Caption"/>
     <w:basedOn w:val="Normal"/>
     <w:qFormat/>
@@ -10283,7 +10352,7 @@
       <w:rFonts w:cs="FreeSans"/>
     </w:rPr>
   </w:style>
-  <w:style w:type="paragraph" w:styleId="Title">
+  <w:style w:type="paragraph" w:styleId="Ttulogeneral">
     <w:name w:val="Title"/>
     <w:basedOn w:val="Normal"/>
     <w:next w:val="Normal"/>
@@ -10376,7 +10445,7 @@
     <w:pPr/>
     <w:rPr/>
   </w:style>
-  <w:style w:type="paragraph" w:styleId="Header">
+  <w:style w:type="paragraph" w:styleId="Cabecera">
     <w:name w:val="Header"/>
     <w:basedOn w:val="Normal"/>
     <w:link w:val="EncabezadoCar"/>
@@ -10394,7 +10463,7 @@
       <w:lang w:val="x-none" w:eastAsia="x-none"/>
     </w:rPr>
   </w:style>
-  <w:style w:type="paragraph" w:styleId="Footer">
+  <w:style w:type="paragraph" w:styleId="Piedepgina">
     <w:name w:val="Footer"/>
     <w:basedOn w:val="Normal"/>
     <w:link w:val="PiedepginaCar"/>
@@ -10412,7 +10481,7 @@
       <w:lang w:val="x-none" w:eastAsia="x-none"/>
     </w:rPr>
   </w:style>
-  <w:style w:type="paragraph" w:styleId="EndnoteText">
+  <w:style w:type="paragraph" w:styleId="Notafinal">
     <w:name w:val="Endnote Text"/>
     <w:basedOn w:val="Normal"/>
     <w:link w:val="TextonotaalfinalCar"/>
@@ -10453,7 +10522,7 @@
     <w:qFormat/>
     <w:rsid w:val="0036482f"/>
     <w:pPr>
-      <w:ind w:hanging="0" w:left="708"/>
+      <w:ind w:left="708" w:hanging="0"/>
     </w:pPr>
     <w:rPr>
       <w:rFonts w:ascii="Verdana" w:hAnsi="Verdana" w:cs="Verdana"/>
@@ -10461,7 +10530,7 @@
       <w:szCs w:val="22"/>
     </w:rPr>
   </w:style>
-  <w:style w:type="paragraph" w:styleId="FootnoteText">
+  <w:style w:type="paragraph" w:styleId="Notaalpie">
     <w:name w:val="Footnote Text"/>
     <w:basedOn w:val="Normal"/>
     <w:link w:val="TextonotapieCar"/>
@@ -10474,7 +10543,7 @@
       <w:sz w:val="20"/>
     </w:rPr>
   </w:style>
-  <w:style w:type="paragraph" w:styleId="Subtitle">
+  <w:style w:type="paragraph" w:styleId="Subttulo">
     <w:name w:val="Subtitle"/>
     <w:basedOn w:val="Normal"/>
     <w:next w:val="Normal"/>

</xml_diff>

<commit_message>
purcell en normas apa
</commit_message>
<xml_diff>
--- a/LM Fundamentos de matemáticas.docx
+++ b/LM Fundamentos de matemáticas.docx
@@ -5348,27 +5348,18 @@
                 <w:szCs w:val="22"/>
                 <w:lang w:eastAsia="es-ES"/>
               </w:rPr>
-              <w:t>Zill, Dennis, Álgebra y trigonometría. Ed McGraw Hill</w:t>
-            </w:r>
-          </w:p>
-          <w:p>
-            <w:pPr>
-              <w:pStyle w:val="Normal"/>
-              <w:widowControl w:val="false"/>
-              <w:numPr>
-                <w:ilvl w:val="0"/>
-                <w:numId w:val="15"/>
-              </w:numPr>
-              <w:spacing w:before="0" w:after="0"/>
-              <w:contextualSpacing/>
-              <w:jc w:val="both"/>
-              <w:rPr>
-                <w:rFonts w:ascii="Times New Roman" w:hAnsi="Times New Roman" w:eastAsia="Times New Roman" w:cs="Times New Roman"/>
+              <w:t xml:space="preserve">Varberg, P., &amp; Rigdon, R. P. V. (2000). Cálculo diferencial e integral. </w:t>
+            </w:r>
+            <w:r>
+              <w:rPr>
+                <w:rFonts w:eastAsia="Times New Roman" w:cs="Times New Roman" w:ascii="Times New Roman" w:hAnsi="Times New Roman"/>
+                <w:i/>
                 <w:sz w:val="22"/>
                 <w:szCs w:val="22"/>
                 <w:lang w:eastAsia="es-ES"/>
               </w:rPr>
-            </w:pPr>
+              <w:t>Edit. Prince Hall</w:t>
+            </w:r>
             <w:r>
               <w:rPr>
                 <w:rFonts w:eastAsia="Times New Roman" w:cs="Times New Roman" w:ascii="Times New Roman" w:hAnsi="Times New Roman"/>
@@ -5376,7 +5367,7 @@
                 <w:szCs w:val="22"/>
                 <w:lang w:eastAsia="es-ES"/>
               </w:rPr>
-              <w:t>Buriticá Trujillo, B. (2009). Álgebra y trigonometría.</w:t>
+              <w:t>.</w:t>
             </w:r>
           </w:p>
           <w:p>

</xml_diff>